<commit_message>
Finalizacao do documento de ideia
</commit_message>
<xml_diff>
--- a/Introdução do Trabalho Programacão Full (1).docx
+++ b/Introdução do Trabalho Programacão Full (1).docx
@@ -13,6 +13,15 @@
     </w:p>
     <w:sdt>
       <w:sdtPr>
+        <w:rPr>
+          <w:rFonts w:asciiTheme="minorHAnsi" w:eastAsiaTheme="minorHAnsi" w:hAnsiTheme="minorHAnsi" w:cstheme="minorBidi"/>
+          <w:color w:val="auto"/>
+          <w:kern w:val="2"/>
+          <w:sz w:val="24"/>
+          <w:szCs w:val="24"/>
+          <w:lang w:val="en-GB" w:eastAsia="en-US"/>
+          <w14:ligatures w14:val="standardContextual"/>
+        </w:rPr>
         <w:id w:val="494842464"/>
         <w:docPartObj>
           <w:docPartGallery w:val="Table of Contents"/>
@@ -21,15 +30,8 @@
       </w:sdtPr>
       <w:sdtEndPr>
         <w:rPr>
-          <w:rFonts w:asciiTheme="minorHAnsi" w:eastAsiaTheme="minorHAnsi" w:hAnsiTheme="minorHAnsi" w:cstheme="minorBidi"/>
-          <w:b/>
-          <w:bCs/>
-          <w:color w:val="auto"/>
-          <w:kern w:val="2"/>
-          <w:sz w:val="24"/>
-          <w:szCs w:val="24"/>
-          <w:lang w:val="en-GB" w:eastAsia="en-US"/>
-          <w14:ligatures w14:val="standardContextual"/>
+          <w:b/>
+          <w:bCs/>
         </w:rPr>
       </w:sdtEndPr>
       <w:sdtContent>
@@ -55,6 +57,8 @@
             <w:rPr>
               <w:rFonts w:eastAsiaTheme="minorEastAsia"/>
               <w:kern w:val="0"/>
+              <w:sz w:val="22"/>
+              <w:szCs w:val="22"/>
               <w:lang w:val="pt-PT" w:eastAsia="pt-PT"/>
               <w14:ligatures w14:val="none"/>
             </w:rPr>
@@ -68,7 +72,7 @@
           <w:r>
             <w:fldChar w:fldCharType="separate"/>
           </w:r>
-          <w:hyperlink w:anchor="_Toc188648532" w:history="1">
+          <w:hyperlink w:anchor="_Toc188792888" w:history="1">
             <w:r>
               <w:rPr>
                 <w:rStyle w:val="Hiperligao"/>
@@ -92,7 +96,7 @@
               <w:rPr>
                 <w:webHidden/>
               </w:rPr>
-              <w:instrText xml:space="preserve"> PAGEREF _Toc188648532 \h </w:instrText>
+              <w:instrText xml:space="preserve"> PAGEREF _Toc188792888 \h </w:instrText>
             </w:r>
             <w:r>
               <w:rPr>
@@ -110,189 +114,6 @@
                 <w:webHidden/>
               </w:rPr>
               <w:t>3</w:t>
-            </w:r>
-            <w:r>
-              <w:rPr>
-                <w:webHidden/>
-              </w:rPr>
-              <w:fldChar w:fldCharType="end"/>
-            </w:r>
-          </w:hyperlink>
-        </w:p>
-        <w:p>
-          <w:pPr>
-            <w:pStyle w:val="ndice1"/>
-            <w:rPr>
-              <w:rFonts w:eastAsiaTheme="minorEastAsia"/>
-              <w:kern w:val="0"/>
-              <w:lang w:val="pt-PT" w:eastAsia="pt-PT"/>
-              <w14:ligatures w14:val="none"/>
-            </w:rPr>
-          </w:pPr>
-          <w:hyperlink w:anchor="_Toc188648533" w:history="1">
-            <w:r>
-              <w:rPr>
-                <w:rStyle w:val="Hiperligao"/>
-                <w:b/>
-              </w:rPr>
-              <w:t>Objetivos Gerais</w:t>
-            </w:r>
-            <w:r>
-              <w:rPr>
-                <w:webHidden/>
-              </w:rPr>
-              <w:tab/>
-            </w:r>
-            <w:r>
-              <w:rPr>
-                <w:webHidden/>
-              </w:rPr>
-              <w:fldChar w:fldCharType="begin"/>
-            </w:r>
-            <w:r>
-              <w:rPr>
-                <w:webHidden/>
-              </w:rPr>
-              <w:instrText xml:space="preserve"> PAGEREF _Toc188648533 \h </w:instrText>
-            </w:r>
-            <w:r>
-              <w:rPr>
-                <w:webHidden/>
-              </w:rPr>
-            </w:r>
-            <w:r>
-              <w:rPr>
-                <w:webHidden/>
-              </w:rPr>
-              <w:fldChar w:fldCharType="separate"/>
-            </w:r>
-            <w:r>
-              <w:rPr>
-                <w:webHidden/>
-              </w:rPr>
-              <w:t>4</w:t>
-            </w:r>
-            <w:r>
-              <w:rPr>
-                <w:webHidden/>
-              </w:rPr>
-              <w:fldChar w:fldCharType="end"/>
-            </w:r>
-          </w:hyperlink>
-        </w:p>
-        <w:p>
-          <w:pPr>
-            <w:pStyle w:val="ndice1"/>
-            <w:rPr>
-              <w:rFonts w:eastAsiaTheme="minorEastAsia"/>
-              <w:kern w:val="0"/>
-              <w:lang w:val="pt-PT" w:eastAsia="pt-PT"/>
-              <w14:ligatures w14:val="none"/>
-            </w:rPr>
-          </w:pPr>
-          <w:hyperlink w:anchor="_Toc188648534" w:history="1">
-            <w:r>
-              <w:rPr>
-                <w:rStyle w:val="Hiperligao"/>
-                <w:b/>
-              </w:rPr>
-              <w:t>Características Especiais do Website</w:t>
-            </w:r>
-            <w:r>
-              <w:rPr>
-                <w:webHidden/>
-              </w:rPr>
-              <w:tab/>
-            </w:r>
-            <w:r>
-              <w:rPr>
-                <w:webHidden/>
-              </w:rPr>
-              <w:fldChar w:fldCharType="begin"/>
-            </w:r>
-            <w:r>
-              <w:rPr>
-                <w:webHidden/>
-              </w:rPr>
-              <w:instrText xml:space="preserve"> PAGEREF _Toc188648534 \h </w:instrText>
-            </w:r>
-            <w:r>
-              <w:rPr>
-                <w:webHidden/>
-              </w:rPr>
-            </w:r>
-            <w:r>
-              <w:rPr>
-                <w:webHidden/>
-              </w:rPr>
-              <w:fldChar w:fldCharType="separate"/>
-            </w:r>
-            <w:r>
-              <w:rPr>
-                <w:webHidden/>
-              </w:rPr>
-              <w:t>5</w:t>
-            </w:r>
-            <w:r>
-              <w:rPr>
-                <w:webHidden/>
-              </w:rPr>
-              <w:fldChar w:fldCharType="end"/>
-            </w:r>
-          </w:hyperlink>
-        </w:p>
-        <w:p>
-          <w:pPr>
-            <w:pStyle w:val="ndice1"/>
-            <w:rPr>
-              <w:rFonts w:eastAsiaTheme="minorEastAsia"/>
-              <w:kern w:val="0"/>
-              <w:lang w:val="pt-PT" w:eastAsia="pt-PT"/>
-              <w14:ligatures w14:val="none"/>
-            </w:rPr>
-          </w:pPr>
-          <w:hyperlink w:anchor="_Toc188648535" w:history="1">
-            <w:r>
-              <w:rPr>
-                <w:rStyle w:val="Hiperligao"/>
-                <w:b/>
-              </w:rPr>
-              <w:t>Especificações Gerais</w:t>
-            </w:r>
-            <w:r>
-              <w:rPr>
-                <w:webHidden/>
-              </w:rPr>
-              <w:tab/>
-            </w:r>
-            <w:r>
-              <w:rPr>
-                <w:webHidden/>
-              </w:rPr>
-              <w:fldChar w:fldCharType="begin"/>
-            </w:r>
-            <w:r>
-              <w:rPr>
-                <w:webHidden/>
-              </w:rPr>
-              <w:instrText xml:space="preserve"> PAGEREF _Toc188648535 \h </w:instrText>
-            </w:r>
-            <w:r>
-              <w:rPr>
-                <w:webHidden/>
-              </w:rPr>
-            </w:r>
-            <w:r>
-              <w:rPr>
-                <w:webHidden/>
-              </w:rPr>
-              <w:fldChar w:fldCharType="separate"/>
-            </w:r>
-            <w:r>
-              <w:rPr>
-                <w:webHidden/>
-              </w:rPr>
-              <w:t>6</w:t>
             </w:r>
             <w:r>
               <w:rPr>
@@ -314,12 +135,26 @@
               <w14:ligatures w14:val="none"/>
             </w:rPr>
           </w:pPr>
-          <w:hyperlink w:anchor="_Toc188648536" w:history="1">
+          <w:hyperlink w:anchor="_Toc188792889" w:history="1">
             <w:r>
               <w:rPr>
                 <w:rStyle w:val="Hiperligao"/>
-              </w:rPr>
-              <w:t>Funcionalidades Principais</w:t>
+                <w:b/>
+              </w:rPr>
+              <w:t>Objetivos</w:t>
+            </w:r>
+            <w:r>
+              <w:rPr>
+                <w:rStyle w:val="Hiperligao"/>
+              </w:rPr>
+              <w:t xml:space="preserve"> </w:t>
+            </w:r>
+            <w:r>
+              <w:rPr>
+                <w:rStyle w:val="Hiperligao"/>
+                <w:b/>
+              </w:rPr>
+              <w:t>Gerais</w:t>
             </w:r>
             <w:r>
               <w:rPr>
@@ -337,7 +172,7 @@
               <w:rPr>
                 <w:webHidden/>
               </w:rPr>
-              <w:instrText xml:space="preserve"> PAGEREF _Toc188648536 \h </w:instrText>
+              <w:instrText xml:space="preserve"> PAGEREF _Toc188792889 \h </w:instrText>
             </w:r>
             <w:r>
               <w:rPr>
@@ -354,7 +189,7 @@
               <w:rPr>
                 <w:webHidden/>
               </w:rPr>
-              <w:t>6</w:t>
+              <w:t>4</w:t>
             </w:r>
             <w:r>
               <w:rPr>
@@ -376,12 +211,26 @@
               <w14:ligatures w14:val="none"/>
             </w:rPr>
           </w:pPr>
-          <w:hyperlink w:anchor="_Toc188648537" w:history="1">
+          <w:hyperlink w:anchor="_Toc188792890" w:history="1">
             <w:r>
               <w:rPr>
                 <w:rStyle w:val="Hiperligao"/>
-              </w:rPr>
-              <w:t>Benefícios</w:t>
+                <w:b/>
+              </w:rPr>
+              <w:t>OBJETIVOS</w:t>
+            </w:r>
+            <w:r>
+              <w:rPr>
+                <w:rStyle w:val="Hiperligao"/>
+              </w:rPr>
+              <w:t xml:space="preserve"> </w:t>
+            </w:r>
+            <w:r>
+              <w:rPr>
+                <w:rStyle w:val="Hiperligao"/>
+                <w:b/>
+              </w:rPr>
+              <w:t>ESPECÍFICOS</w:t>
             </w:r>
             <w:r>
               <w:rPr>
@@ -399,7 +248,7 @@
               <w:rPr>
                 <w:webHidden/>
               </w:rPr>
-              <w:instrText xml:space="preserve"> PAGEREF _Toc188648537 \h </w:instrText>
+              <w:instrText xml:space="preserve"> PAGEREF _Toc188792890 \h </w:instrText>
             </w:r>
             <w:r>
               <w:rPr>
@@ -416,7 +265,7 @@
               <w:rPr>
                 <w:webHidden/>
               </w:rPr>
-              <w:t>6</w:t>
+              <w:t>5</w:t>
             </w:r>
             <w:r>
               <w:rPr>
@@ -438,12 +287,52 @@
               <w14:ligatures w14:val="none"/>
             </w:rPr>
           </w:pPr>
-          <w:hyperlink w:anchor="_Toc188648538" w:history="1">
+          <w:hyperlink w:anchor="_Toc188792891" w:history="1">
             <w:r>
               <w:rPr>
                 <w:rStyle w:val="Hiperligao"/>
-              </w:rPr>
-              <w:t>Acessibilidade</w:t>
+                <w:b/>
+              </w:rPr>
+              <w:t>Características</w:t>
+            </w:r>
+            <w:r>
+              <w:rPr>
+                <w:rStyle w:val="Hiperligao"/>
+              </w:rPr>
+              <w:t xml:space="preserve"> </w:t>
+            </w:r>
+            <w:r>
+              <w:rPr>
+                <w:rStyle w:val="Hiperligao"/>
+                <w:b/>
+              </w:rPr>
+              <w:t>Especiais</w:t>
+            </w:r>
+            <w:r>
+              <w:rPr>
+                <w:rStyle w:val="Hiperligao"/>
+              </w:rPr>
+              <w:t xml:space="preserve"> </w:t>
+            </w:r>
+            <w:r>
+              <w:rPr>
+                <w:rStyle w:val="Hiperligao"/>
+                <w:b/>
+              </w:rPr>
+              <w:t>do</w:t>
+            </w:r>
+            <w:r>
+              <w:rPr>
+                <w:rStyle w:val="Hiperligao"/>
+              </w:rPr>
+              <w:t xml:space="preserve"> </w:t>
+            </w:r>
+            <w:r>
+              <w:rPr>
+                <w:rStyle w:val="Hiperligao"/>
+                <w:b/>
+              </w:rPr>
+              <w:t>Website</w:t>
             </w:r>
             <w:r>
               <w:rPr>
@@ -461,7 +350,7 @@
               <w:rPr>
                 <w:webHidden/>
               </w:rPr>
-              <w:instrText xml:space="preserve"> PAGEREF _Toc188648538 \h </w:instrText>
+              <w:instrText xml:space="preserve"> PAGEREF _Toc188792891 \h </w:instrText>
             </w:r>
             <w:r>
               <w:rPr>
@@ -478,7 +367,7 @@
               <w:rPr>
                 <w:webHidden/>
               </w:rPr>
-              <w:t>7</w:t>
+              <w:t>6</w:t>
             </w:r>
             <w:r>
               <w:rPr>
@@ -500,13 +389,26 @@
               <w14:ligatures w14:val="none"/>
             </w:rPr>
           </w:pPr>
-          <w:hyperlink w:anchor="_Toc188648539" w:history="1">
+          <w:hyperlink w:anchor="_Toc188792892" w:history="1">
             <w:r>
               <w:rPr>
                 <w:rStyle w:val="Hiperligao"/>
-                <w:lang w:val="pt-PT"/>
-              </w:rPr>
-              <w:t>Segurança</w:t>
+                <w:b/>
+              </w:rPr>
+              <w:t>Especificações</w:t>
+            </w:r>
+            <w:r>
+              <w:rPr>
+                <w:rStyle w:val="Hiperligao"/>
+              </w:rPr>
+              <w:t xml:space="preserve"> </w:t>
+            </w:r>
+            <w:r>
+              <w:rPr>
+                <w:rStyle w:val="Hiperligao"/>
+                <w:b/>
+              </w:rPr>
+              <w:t>Gerais</w:t>
             </w:r>
             <w:r>
               <w:rPr>
@@ -524,7 +426,7 @@
               <w:rPr>
                 <w:webHidden/>
               </w:rPr>
-              <w:instrText xml:space="preserve"> PAGEREF _Toc188648539 \h </w:instrText>
+              <w:instrText xml:space="preserve"> PAGEREF _Toc188792892 \h </w:instrText>
             </w:r>
             <w:r>
               <w:rPr>
@@ -557,17 +459,320 @@
             <w:rPr>
               <w:rFonts w:eastAsiaTheme="minorEastAsia"/>
               <w:kern w:val="0"/>
+              <w:sz w:val="22"/>
+              <w:szCs w:val="22"/>
               <w:lang w:val="pt-PT" w:eastAsia="pt-PT"/>
               <w14:ligatures w14:val="none"/>
             </w:rPr>
           </w:pPr>
-          <w:hyperlink w:anchor="_Toc188648540" w:history="1">
+          <w:hyperlink w:anchor="_Toc188792893" w:history="1">
+            <w:r>
+              <w:rPr>
+                <w:rStyle w:val="Hiperligao"/>
+              </w:rPr>
+              <w:t>Funcionalidades Principais</w:t>
+            </w:r>
+            <w:r>
+              <w:rPr>
+                <w:webHidden/>
+              </w:rPr>
+              <w:tab/>
+            </w:r>
+            <w:r>
+              <w:rPr>
+                <w:webHidden/>
+              </w:rPr>
+              <w:fldChar w:fldCharType="begin"/>
+            </w:r>
+            <w:r>
+              <w:rPr>
+                <w:webHidden/>
+              </w:rPr>
+              <w:instrText xml:space="preserve"> PAGEREF _Toc188792893 \h </w:instrText>
+            </w:r>
+            <w:r>
+              <w:rPr>
+                <w:webHidden/>
+              </w:rPr>
+            </w:r>
+            <w:r>
+              <w:rPr>
+                <w:webHidden/>
+              </w:rPr>
+              <w:fldChar w:fldCharType="separate"/>
+            </w:r>
+            <w:r>
+              <w:rPr>
+                <w:webHidden/>
+              </w:rPr>
+              <w:t>7</w:t>
+            </w:r>
+            <w:r>
+              <w:rPr>
+                <w:webHidden/>
+              </w:rPr>
+              <w:fldChar w:fldCharType="end"/>
+            </w:r>
+          </w:hyperlink>
+        </w:p>
+        <w:p>
+          <w:pPr>
+            <w:pStyle w:val="ndice1"/>
+            <w:rPr>
+              <w:rFonts w:eastAsiaTheme="minorEastAsia"/>
+              <w:kern w:val="0"/>
+              <w:sz w:val="22"/>
+              <w:szCs w:val="22"/>
+              <w:lang w:val="pt-PT" w:eastAsia="pt-PT"/>
+              <w14:ligatures w14:val="none"/>
+            </w:rPr>
+          </w:pPr>
+          <w:hyperlink w:anchor="_Toc188792894" w:history="1">
+            <w:r>
+              <w:rPr>
+                <w:rStyle w:val="Hiperligao"/>
+              </w:rPr>
+              <w:t>Benefícios</w:t>
+            </w:r>
+            <w:r>
+              <w:rPr>
+                <w:webHidden/>
+              </w:rPr>
+              <w:tab/>
+            </w:r>
+            <w:r>
+              <w:rPr>
+                <w:webHidden/>
+              </w:rPr>
+              <w:fldChar w:fldCharType="begin"/>
+            </w:r>
+            <w:r>
+              <w:rPr>
+                <w:webHidden/>
+              </w:rPr>
+              <w:instrText xml:space="preserve"> PAGEREF _Toc188792894 \h </w:instrText>
+            </w:r>
+            <w:r>
+              <w:rPr>
+                <w:webHidden/>
+              </w:rPr>
+            </w:r>
+            <w:r>
+              <w:rPr>
+                <w:webHidden/>
+              </w:rPr>
+              <w:fldChar w:fldCharType="separate"/>
+            </w:r>
+            <w:r>
+              <w:rPr>
+                <w:webHidden/>
+              </w:rPr>
+              <w:t>7</w:t>
+            </w:r>
+            <w:r>
+              <w:rPr>
+                <w:webHidden/>
+              </w:rPr>
+              <w:fldChar w:fldCharType="end"/>
+            </w:r>
+          </w:hyperlink>
+        </w:p>
+        <w:p>
+          <w:pPr>
+            <w:pStyle w:val="ndice1"/>
+            <w:rPr>
+              <w:rFonts w:eastAsiaTheme="minorEastAsia"/>
+              <w:kern w:val="0"/>
+              <w:sz w:val="22"/>
+              <w:szCs w:val="22"/>
+              <w:lang w:val="pt-PT" w:eastAsia="pt-PT"/>
+              <w14:ligatures w14:val="none"/>
+            </w:rPr>
+          </w:pPr>
+          <w:hyperlink w:anchor="_Toc188792895" w:history="1">
+            <w:r>
+              <w:rPr>
+                <w:rStyle w:val="Hiperligao"/>
+              </w:rPr>
+              <w:t>Acessibilidade</w:t>
+            </w:r>
+            <w:r>
+              <w:rPr>
+                <w:webHidden/>
+              </w:rPr>
+              <w:tab/>
+            </w:r>
+            <w:r>
+              <w:rPr>
+                <w:webHidden/>
+              </w:rPr>
+              <w:fldChar w:fldCharType="begin"/>
+            </w:r>
+            <w:r>
+              <w:rPr>
+                <w:webHidden/>
+              </w:rPr>
+              <w:instrText xml:space="preserve"> PAGEREF _Toc188792895 \h </w:instrText>
+            </w:r>
+            <w:r>
+              <w:rPr>
+                <w:webHidden/>
+              </w:rPr>
+            </w:r>
+            <w:r>
+              <w:rPr>
+                <w:webHidden/>
+              </w:rPr>
+              <w:fldChar w:fldCharType="separate"/>
+            </w:r>
+            <w:r>
+              <w:rPr>
+                <w:webHidden/>
+              </w:rPr>
+              <w:t>8</w:t>
+            </w:r>
+            <w:r>
+              <w:rPr>
+                <w:webHidden/>
+              </w:rPr>
+              <w:fldChar w:fldCharType="end"/>
+            </w:r>
+          </w:hyperlink>
+        </w:p>
+        <w:p>
+          <w:pPr>
+            <w:pStyle w:val="ndice1"/>
+            <w:rPr>
+              <w:rFonts w:eastAsiaTheme="minorEastAsia"/>
+              <w:kern w:val="0"/>
+              <w:sz w:val="22"/>
+              <w:szCs w:val="22"/>
+              <w:lang w:val="pt-PT" w:eastAsia="pt-PT"/>
+              <w14:ligatures w14:val="none"/>
+            </w:rPr>
+          </w:pPr>
+          <w:hyperlink w:anchor="_Toc188792896" w:history="1">
+            <w:r>
+              <w:rPr>
+                <w:rStyle w:val="Hiperligao"/>
+                <w:lang w:val="pt-PT"/>
+              </w:rPr>
+              <w:t>Segurança</w:t>
+            </w:r>
+            <w:r>
+              <w:rPr>
+                <w:webHidden/>
+              </w:rPr>
+              <w:tab/>
+            </w:r>
+            <w:r>
+              <w:rPr>
+                <w:webHidden/>
+              </w:rPr>
+              <w:fldChar w:fldCharType="begin"/>
+            </w:r>
+            <w:r>
+              <w:rPr>
+                <w:webHidden/>
+              </w:rPr>
+              <w:instrText xml:space="preserve"> PAGEREF _Toc188792896 \h </w:instrText>
+            </w:r>
+            <w:r>
+              <w:rPr>
+                <w:webHidden/>
+              </w:rPr>
+            </w:r>
+            <w:r>
+              <w:rPr>
+                <w:webHidden/>
+              </w:rPr>
+              <w:fldChar w:fldCharType="separate"/>
+            </w:r>
+            <w:r>
+              <w:rPr>
+                <w:webHidden/>
+              </w:rPr>
+              <w:t>8</w:t>
+            </w:r>
+            <w:r>
+              <w:rPr>
+                <w:webHidden/>
+              </w:rPr>
+              <w:fldChar w:fldCharType="end"/>
+            </w:r>
+          </w:hyperlink>
+        </w:p>
+        <w:p>
+          <w:pPr>
+            <w:pStyle w:val="ndice1"/>
+            <w:rPr>
+              <w:rFonts w:eastAsiaTheme="minorEastAsia"/>
+              <w:kern w:val="0"/>
+              <w:sz w:val="22"/>
+              <w:szCs w:val="22"/>
+              <w:lang w:val="pt-PT" w:eastAsia="pt-PT"/>
+              <w14:ligatures w14:val="none"/>
+            </w:rPr>
+          </w:pPr>
+          <w:hyperlink w:anchor="_Toc188792897" w:history="1">
             <w:r>
               <w:rPr>
                 <w:rStyle w:val="Hiperligao"/>
                 <w:b/>
               </w:rPr>
-              <w:t>Caracterização de Perfis de Acesso</w:t>
+              <w:t>Caracterização</w:t>
+            </w:r>
+            <w:r>
+              <w:rPr>
+                <w:rStyle w:val="Hiperligao"/>
+              </w:rPr>
+              <w:t xml:space="preserve"> </w:t>
+            </w:r>
+            <w:r>
+              <w:rPr>
+                <w:rStyle w:val="Hiperligao"/>
+                <w:b/>
+              </w:rPr>
+              <w:t>de</w:t>
+            </w:r>
+            <w:r>
+              <w:rPr>
+                <w:rStyle w:val="Hiperligao"/>
+              </w:rPr>
+              <w:t xml:space="preserve"> </w:t>
+            </w:r>
+            <w:r>
+              <w:rPr>
+                <w:rStyle w:val="Hiperligao"/>
+                <w:b/>
+              </w:rPr>
+              <w:t>Perfis</w:t>
+            </w:r>
+            <w:r>
+              <w:rPr>
+                <w:rStyle w:val="Hiperligao"/>
+              </w:rPr>
+              <w:t xml:space="preserve"> </w:t>
+            </w:r>
+            <w:r>
+              <w:rPr>
+                <w:rStyle w:val="Hiperligao"/>
+                <w:b/>
+              </w:rPr>
+              <w:t>de</w:t>
+            </w:r>
+            <w:r>
+              <w:rPr>
+                <w:rStyle w:val="Hiperligao"/>
+              </w:rPr>
+              <w:t xml:space="preserve"> </w:t>
+            </w:r>
+            <w:r>
+              <w:rPr>
+                <w:rStyle w:val="Hiperligao"/>
+                <w:b/>
+              </w:rPr>
+              <w:t>Acesso</w:t>
             </w:r>
             <w:r>
               <w:rPr>
@@ -585,7 +790,7 @@
               <w:rPr>
                 <w:webHidden/>
               </w:rPr>
-              <w:instrText xml:space="preserve"> PAGEREF _Toc188648540 \h </w:instrText>
+              <w:instrText xml:space="preserve"> PAGEREF _Toc188792897 \h </w:instrText>
             </w:r>
             <w:r>
               <w:rPr>
@@ -602,7 +807,437 @@
               <w:rPr>
                 <w:webHidden/>
               </w:rPr>
-              <w:t>7</w:t>
+              <w:t>8</w:t>
+            </w:r>
+            <w:r>
+              <w:rPr>
+                <w:webHidden/>
+              </w:rPr>
+              <w:fldChar w:fldCharType="end"/>
+            </w:r>
+          </w:hyperlink>
+        </w:p>
+        <w:p>
+          <w:pPr>
+            <w:pStyle w:val="ndice1"/>
+            <w:rPr>
+              <w:rFonts w:eastAsiaTheme="minorEastAsia"/>
+              <w:kern w:val="0"/>
+              <w:sz w:val="22"/>
+              <w:szCs w:val="22"/>
+              <w:lang w:val="pt-PT" w:eastAsia="pt-PT"/>
+              <w14:ligatures w14:val="none"/>
+            </w:rPr>
+          </w:pPr>
+          <w:hyperlink w:anchor="_Toc188792898" w:history="1">
+            <w:r>
+              <w:rPr>
+                <w:rStyle w:val="Hiperligao"/>
+                <w:b/>
+              </w:rPr>
+              <w:t>Cronograma</w:t>
+            </w:r>
+            <w:r>
+              <w:rPr>
+                <w:rStyle w:val="Hiperligao"/>
+              </w:rPr>
+              <w:t xml:space="preserve"> </w:t>
+            </w:r>
+            <w:r>
+              <w:rPr>
+                <w:rStyle w:val="Hiperligao"/>
+                <w:b/>
+              </w:rPr>
+              <w:t>para</w:t>
+            </w:r>
+            <w:r>
+              <w:rPr>
+                <w:rStyle w:val="Hiperligao"/>
+              </w:rPr>
+              <w:t xml:space="preserve"> </w:t>
+            </w:r>
+            <w:r>
+              <w:rPr>
+                <w:rStyle w:val="Hiperligao"/>
+                <w:b/>
+              </w:rPr>
+              <w:t>o</w:t>
+            </w:r>
+            <w:r>
+              <w:rPr>
+                <w:rStyle w:val="Hiperligao"/>
+              </w:rPr>
+              <w:t xml:space="preserve"> </w:t>
+            </w:r>
+            <w:r>
+              <w:rPr>
+                <w:rStyle w:val="Hiperligao"/>
+                <w:b/>
+              </w:rPr>
+              <w:t>Desenvolvimento</w:t>
+            </w:r>
+            <w:r>
+              <w:rPr>
+                <w:rStyle w:val="Hiperligao"/>
+              </w:rPr>
+              <w:t xml:space="preserve"> </w:t>
+            </w:r>
+            <w:r>
+              <w:rPr>
+                <w:rStyle w:val="Hiperligao"/>
+                <w:b/>
+              </w:rPr>
+              <w:t>do</w:t>
+            </w:r>
+            <w:r>
+              <w:rPr>
+                <w:rStyle w:val="Hiperligao"/>
+              </w:rPr>
+              <w:t xml:space="preserve"> </w:t>
+            </w:r>
+            <w:r>
+              <w:rPr>
+                <w:rStyle w:val="Hiperligao"/>
+                <w:b/>
+              </w:rPr>
+              <w:t>Sistema</w:t>
+            </w:r>
+            <w:r>
+              <w:rPr>
+                <w:rStyle w:val="Hiperligao"/>
+              </w:rPr>
+              <w:t xml:space="preserve"> </w:t>
+            </w:r>
+            <w:r>
+              <w:rPr>
+                <w:rStyle w:val="Hiperligao"/>
+                <w:b/>
+              </w:rPr>
+              <w:t>de</w:t>
+            </w:r>
+            <w:r>
+              <w:rPr>
+                <w:rStyle w:val="Hiperligao"/>
+              </w:rPr>
+              <w:t xml:space="preserve"> </w:t>
+            </w:r>
+            <w:r>
+              <w:rPr>
+                <w:rStyle w:val="Hiperligao"/>
+                <w:b/>
+              </w:rPr>
+              <w:t>Gestão</w:t>
+            </w:r>
+            <w:r>
+              <w:rPr>
+                <w:rStyle w:val="Hiperligao"/>
+              </w:rPr>
+              <w:t xml:space="preserve"> </w:t>
+            </w:r>
+            <w:r>
+              <w:rPr>
+                <w:rStyle w:val="Hiperligao"/>
+                <w:b/>
+              </w:rPr>
+              <w:t>de</w:t>
+            </w:r>
+            <w:r>
+              <w:rPr>
+                <w:rStyle w:val="Hiperligao"/>
+              </w:rPr>
+              <w:t xml:space="preserve"> </w:t>
+            </w:r>
+            <w:r>
+              <w:rPr>
+                <w:rStyle w:val="Hiperligao"/>
+                <w:b/>
+              </w:rPr>
+              <w:t>Tarefas</w:t>
+            </w:r>
+            <w:r>
+              <w:rPr>
+                <w:webHidden/>
+              </w:rPr>
+              <w:tab/>
+            </w:r>
+            <w:r>
+              <w:rPr>
+                <w:webHidden/>
+              </w:rPr>
+              <w:fldChar w:fldCharType="begin"/>
+            </w:r>
+            <w:r>
+              <w:rPr>
+                <w:webHidden/>
+              </w:rPr>
+              <w:instrText xml:space="preserve"> PAGEREF _Toc188792898 \h </w:instrText>
+            </w:r>
+            <w:r>
+              <w:rPr>
+                <w:webHidden/>
+              </w:rPr>
+            </w:r>
+            <w:r>
+              <w:rPr>
+                <w:webHidden/>
+              </w:rPr>
+              <w:fldChar w:fldCharType="separate"/>
+            </w:r>
+            <w:r>
+              <w:rPr>
+                <w:webHidden/>
+              </w:rPr>
+              <w:t>9</w:t>
+            </w:r>
+            <w:r>
+              <w:rPr>
+                <w:webHidden/>
+              </w:rPr>
+              <w:fldChar w:fldCharType="end"/>
+            </w:r>
+          </w:hyperlink>
+        </w:p>
+        <w:p>
+          <w:pPr>
+            <w:pStyle w:val="ndice1"/>
+            <w:rPr>
+              <w:rFonts w:eastAsiaTheme="minorEastAsia"/>
+              <w:kern w:val="0"/>
+              <w:sz w:val="22"/>
+              <w:szCs w:val="22"/>
+              <w:lang w:val="pt-PT" w:eastAsia="pt-PT"/>
+              <w14:ligatures w14:val="none"/>
+            </w:rPr>
+          </w:pPr>
+          <w:hyperlink w:anchor="_Toc188792899" w:history="1">
+            <w:r>
+              <w:rPr>
+                <w:rStyle w:val="Hiperligao"/>
+                <w:lang w:val="pt-PT"/>
+              </w:rPr>
+              <w:t>1º Mês: Planejamento e Início</w:t>
+            </w:r>
+            <w:r>
+              <w:rPr>
+                <w:webHidden/>
+              </w:rPr>
+              <w:tab/>
+            </w:r>
+            <w:r>
+              <w:rPr>
+                <w:webHidden/>
+              </w:rPr>
+              <w:fldChar w:fldCharType="begin"/>
+            </w:r>
+            <w:r>
+              <w:rPr>
+                <w:webHidden/>
+              </w:rPr>
+              <w:instrText xml:space="preserve"> PAGEREF _Toc188792899 \h </w:instrText>
+            </w:r>
+            <w:r>
+              <w:rPr>
+                <w:webHidden/>
+              </w:rPr>
+            </w:r>
+            <w:r>
+              <w:rPr>
+                <w:webHidden/>
+              </w:rPr>
+              <w:fldChar w:fldCharType="separate"/>
+            </w:r>
+            <w:r>
+              <w:rPr>
+                <w:webHidden/>
+              </w:rPr>
+              <w:t>9</w:t>
+            </w:r>
+            <w:r>
+              <w:rPr>
+                <w:webHidden/>
+              </w:rPr>
+              <w:fldChar w:fldCharType="end"/>
+            </w:r>
+          </w:hyperlink>
+        </w:p>
+        <w:p>
+          <w:pPr>
+            <w:pStyle w:val="ndice1"/>
+            <w:rPr>
+              <w:rFonts w:eastAsiaTheme="minorEastAsia"/>
+              <w:kern w:val="0"/>
+              <w:sz w:val="22"/>
+              <w:szCs w:val="22"/>
+              <w:lang w:val="pt-PT" w:eastAsia="pt-PT"/>
+              <w14:ligatures w14:val="none"/>
+            </w:rPr>
+          </w:pPr>
+          <w:hyperlink w:anchor="_Toc188792900" w:history="1">
+            <w:r>
+              <w:rPr>
+                <w:rStyle w:val="Hiperligao"/>
+              </w:rPr>
+              <w:t>2º Mês: Desenvolvimento Inicial</w:t>
+            </w:r>
+            <w:r>
+              <w:rPr>
+                <w:webHidden/>
+              </w:rPr>
+              <w:tab/>
+            </w:r>
+            <w:r>
+              <w:rPr>
+                <w:webHidden/>
+              </w:rPr>
+              <w:fldChar w:fldCharType="begin"/>
+            </w:r>
+            <w:r>
+              <w:rPr>
+                <w:webHidden/>
+              </w:rPr>
+              <w:instrText xml:space="preserve"> PAGEREF _Toc188792900 \h </w:instrText>
+            </w:r>
+            <w:r>
+              <w:rPr>
+                <w:webHidden/>
+              </w:rPr>
+            </w:r>
+            <w:r>
+              <w:rPr>
+                <w:webHidden/>
+              </w:rPr>
+              <w:fldChar w:fldCharType="separate"/>
+            </w:r>
+            <w:r>
+              <w:rPr>
+                <w:webHidden/>
+              </w:rPr>
+              <w:t>9</w:t>
+            </w:r>
+            <w:r>
+              <w:rPr>
+                <w:webHidden/>
+              </w:rPr>
+              <w:fldChar w:fldCharType="end"/>
+            </w:r>
+          </w:hyperlink>
+        </w:p>
+        <w:p>
+          <w:pPr>
+            <w:pStyle w:val="ndice1"/>
+            <w:rPr>
+              <w:rFonts w:eastAsiaTheme="minorEastAsia"/>
+              <w:kern w:val="0"/>
+              <w:sz w:val="22"/>
+              <w:szCs w:val="22"/>
+              <w:lang w:val="pt-PT" w:eastAsia="pt-PT"/>
+              <w14:ligatures w14:val="none"/>
+            </w:rPr>
+          </w:pPr>
+          <w:hyperlink w:anchor="_Toc188792901" w:history="1">
+            <w:r>
+              <w:rPr>
+                <w:rStyle w:val="Hiperligao"/>
+                <w:lang w:val="pt-PT"/>
+              </w:rPr>
+              <w:t>3º Mês: Recursos Avançados e Testes</w:t>
+            </w:r>
+            <w:r>
+              <w:rPr>
+                <w:webHidden/>
+              </w:rPr>
+              <w:tab/>
+            </w:r>
+            <w:r>
+              <w:rPr>
+                <w:webHidden/>
+              </w:rPr>
+              <w:fldChar w:fldCharType="begin"/>
+            </w:r>
+            <w:r>
+              <w:rPr>
+                <w:webHidden/>
+              </w:rPr>
+              <w:instrText xml:space="preserve"> PAGEREF _Toc188792901 \h </w:instrText>
+            </w:r>
+            <w:r>
+              <w:rPr>
+                <w:webHidden/>
+              </w:rPr>
+            </w:r>
+            <w:r>
+              <w:rPr>
+                <w:webHidden/>
+              </w:rPr>
+              <w:fldChar w:fldCharType="separate"/>
+            </w:r>
+            <w:r>
+              <w:rPr>
+                <w:webHidden/>
+              </w:rPr>
+              <w:t>9</w:t>
+            </w:r>
+            <w:r>
+              <w:rPr>
+                <w:webHidden/>
+              </w:rPr>
+              <w:fldChar w:fldCharType="end"/>
+            </w:r>
+          </w:hyperlink>
+        </w:p>
+        <w:p>
+          <w:pPr>
+            <w:pStyle w:val="ndice1"/>
+            <w:rPr>
+              <w:rFonts w:eastAsiaTheme="minorEastAsia"/>
+              <w:kern w:val="0"/>
+              <w:sz w:val="22"/>
+              <w:szCs w:val="22"/>
+              <w:lang w:val="pt-PT" w:eastAsia="pt-PT"/>
+              <w14:ligatures w14:val="none"/>
+            </w:rPr>
+          </w:pPr>
+          <w:hyperlink w:anchor="_Toc188792902" w:history="1">
+            <w:r>
+              <w:rPr>
+                <w:rStyle w:val="Hiperligao"/>
+              </w:rPr>
+              <w:t>4º Mês: Finalização e Lançamento</w:t>
+            </w:r>
+            <w:r>
+              <w:rPr>
+                <w:webHidden/>
+              </w:rPr>
+              <w:tab/>
+            </w:r>
+            <w:r>
+              <w:rPr>
+                <w:webHidden/>
+              </w:rPr>
+              <w:fldChar w:fldCharType="begin"/>
+            </w:r>
+            <w:r>
+              <w:rPr>
+                <w:webHidden/>
+              </w:rPr>
+              <w:instrText xml:space="preserve"> PAGEREF _Toc188792902 \h </w:instrText>
+            </w:r>
+            <w:r>
+              <w:rPr>
+                <w:webHidden/>
+              </w:rPr>
+            </w:r>
+            <w:r>
+              <w:rPr>
+                <w:webHidden/>
+              </w:rPr>
+              <w:fldChar w:fldCharType="separate"/>
+            </w:r>
+            <w:r>
+              <w:rPr>
+                <w:webHidden/>
+              </w:rPr>
+              <w:t>9</w:t>
             </w:r>
             <w:r>
               <w:rPr>
@@ -682,6 +1317,8 @@
           <w:lang w:val="pt-PT"/>
         </w:rPr>
       </w:pPr>
+      <w:bookmarkStart w:id="0" w:name="_GoBack"/>
+      <w:bookmarkEnd w:id="0"/>
     </w:p>
     <w:p>
       <w:pPr>
@@ -698,7 +1335,6 @@
     </w:p>
     <w:p>
       <w:pPr>
-        <w:jc w:val="center"/>
         <w:rPr>
           <w:rFonts w:ascii="Times New Roman" w:hAnsi="Times New Roman" w:cs="Times New Roman"/>
           <w:b/>
@@ -742,6 +1378,59 @@
           <w:rFonts w:ascii="Times New Roman" w:hAnsi="Times New Roman" w:cs="Times New Roman"/>
           <w:b/>
           <w:bCs/>
+          <w:sz w:val="48"/>
+          <w:szCs w:val="48"/>
+          <w:lang w:val="pt-PT"/>
+        </w:rPr>
+      </w:pPr>
+      <w:r>
+        <w:rPr>
+          <w:rFonts w:ascii="Times New Roman" w:hAnsi="Times New Roman" w:cs="Times New Roman"/>
+          <w:b/>
+          <w:sz w:val="48"/>
+          <w:szCs w:val="48"/>
+        </w:rPr>
+        <w:t xml:space="preserve">Sistema de </w:t>
+      </w:r>
+      <w:proofErr w:type="spellStart"/>
+      <w:r>
+        <w:rPr>
+          <w:rFonts w:ascii="Times New Roman" w:hAnsi="Times New Roman" w:cs="Times New Roman"/>
+          <w:b/>
+          <w:sz w:val="48"/>
+          <w:szCs w:val="48"/>
+        </w:rPr>
+        <w:t>Gestão</w:t>
+      </w:r>
+      <w:proofErr w:type="spellEnd"/>
+      <w:r>
+        <w:rPr>
+          <w:rFonts w:ascii="Times New Roman" w:hAnsi="Times New Roman" w:cs="Times New Roman"/>
+          <w:b/>
+          <w:sz w:val="48"/>
+          <w:szCs w:val="48"/>
+        </w:rPr>
+        <w:t xml:space="preserve"> de </w:t>
+      </w:r>
+      <w:proofErr w:type="spellStart"/>
+      <w:r>
+        <w:rPr>
+          <w:rFonts w:ascii="Times New Roman" w:hAnsi="Times New Roman" w:cs="Times New Roman"/>
+          <w:b/>
+          <w:sz w:val="48"/>
+          <w:szCs w:val="48"/>
+        </w:rPr>
+        <w:t>Tarefas</w:t>
+      </w:r>
+      <w:proofErr w:type="spellEnd"/>
+    </w:p>
+    <w:p>
+      <w:pPr>
+        <w:jc w:val="center"/>
+        <w:rPr>
+          <w:rFonts w:ascii="Times New Roman" w:hAnsi="Times New Roman" w:cs="Times New Roman"/>
+          <w:b/>
+          <w:bCs/>
           <w:sz w:val="36"/>
           <w:szCs w:val="36"/>
           <w:lang w:val="pt-PT"/>
@@ -760,19 +1449,65 @@
           <w:lang w:val="pt-PT"/>
         </w:rPr>
       </w:pPr>
-    </w:p>
-    <w:p>
-      <w:pPr>
-        <w:jc w:val="center"/>
-        <w:rPr>
-          <w:rFonts w:ascii="Times New Roman" w:hAnsi="Times New Roman" w:cs="Times New Roman"/>
-          <w:b/>
-          <w:bCs/>
+      <w:r>
+        <w:rPr>
+          <w:rFonts w:ascii="Times New Roman" w:hAnsi="Times New Roman" w:cs="Times New Roman"/>
+          <w:b/>
+          <w:bCs/>
+          <w:noProof/>
           <w:sz w:val="36"/>
           <w:szCs w:val="36"/>
-          <w:lang w:val="pt-PT"/>
-        </w:rPr>
-      </w:pPr>
+          <w:lang w:val="pt-PT" w:eastAsia="pt-PT"/>
+        </w:rPr>
+        <w:drawing>
+          <wp:inline distT="0" distB="0" distL="0" distR="0" wp14:anchorId="243FFB80" wp14:editId="45A0165F">
+            <wp:extent cx="5250180" cy="4602480"/>
+            <wp:effectExtent l="0" t="0" r="7620" b="7620"/>
+            <wp:docPr id="1" name="Imagem 1" descr="C:\Users\Nicholas\AppData\Local\Microsoft\Windows\INetCache\Content.Word\Gestao-de-tarefas-para-que-serve.png"/>
+            <wp:cNvGraphicFramePr>
+              <a:graphicFrameLocks xmlns:a="http://schemas.openxmlformats.org/drawingml/2006/main" noChangeAspect="1"/>
+            </wp:cNvGraphicFramePr>
+            <a:graphic xmlns:a="http://schemas.openxmlformats.org/drawingml/2006/main">
+              <a:graphicData uri="http://schemas.openxmlformats.org/drawingml/2006/picture">
+                <pic:pic xmlns:pic="http://schemas.openxmlformats.org/drawingml/2006/picture">
+                  <pic:nvPicPr>
+                    <pic:cNvPr id="0" name="Picture 4" descr="C:\Users\Nicholas\AppData\Local\Microsoft\Windows\INetCache\Content.Word\Gestao-de-tarefas-para-que-serve.png"/>
+                    <pic:cNvPicPr>
+                      <a:picLocks noChangeAspect="1" noChangeArrowheads="1"/>
+                    </pic:cNvPicPr>
+                  </pic:nvPicPr>
+                  <pic:blipFill>
+                    <a:blip r:embed="rId6" cstate="print">
+                      <a:extLst>
+                        <a:ext uri="{28A0092B-C50C-407E-A947-70E740481C1C}">
+                          <a14:useLocalDpi xmlns:a14="http://schemas.microsoft.com/office/drawing/2010/main" val="0"/>
+                        </a:ext>
+                      </a:extLst>
+                    </a:blip>
+                    <a:srcRect/>
+                    <a:stretch>
+                      <a:fillRect/>
+                    </a:stretch>
+                  </pic:blipFill>
+                  <pic:spPr bwMode="auto">
+                    <a:xfrm>
+                      <a:off x="0" y="0"/>
+                      <a:ext cx="5250180" cy="4602480"/>
+                    </a:xfrm>
+                    <a:prstGeom prst="rect">
+                      <a:avLst/>
+                    </a:prstGeom>
+                    <a:noFill/>
+                    <a:ln>
+                      <a:noFill/>
+                    </a:ln>
+                  </pic:spPr>
+                </pic:pic>
+              </a:graphicData>
+            </a:graphic>
+          </wp:inline>
+        </w:drawing>
+      </w:r>
     </w:p>
     <w:p>
       <w:pPr>
@@ -786,10 +1521,7 @@
           <w:lang w:val="pt-PT"/>
         </w:rPr>
       </w:pPr>
-    </w:p>
-    <w:p>
-      <w:pPr>
-        <w:jc w:val="center"/>
+      <w:r>
         <w:rPr>
           <w:rFonts w:ascii="Times New Roman" w:hAnsi="Times New Roman" w:cs="Times New Roman"/>
           <w:b/>
@@ -798,11 +1530,10 @@
           <w:szCs w:val="36"/>
           <w:lang w:val="pt-PT"/>
         </w:rPr>
-      </w:pPr>
-    </w:p>
-    <w:p>
-      <w:pPr>
-        <w:jc w:val="center"/>
+        <w:t xml:space="preserve">                                  Trabalho Organizado </w:t>
+      </w:r>
+      <w:proofErr w:type="gramStart"/>
+      <w:r>
         <w:rPr>
           <w:rFonts w:ascii="Times New Roman" w:hAnsi="Times New Roman" w:cs="Times New Roman"/>
           <w:b/>
@@ -811,7 +1542,31 @@
           <w:szCs w:val="36"/>
           <w:lang w:val="pt-PT"/>
         </w:rPr>
-      </w:pPr>
+        <w:t>por :</w:t>
+      </w:r>
+      <w:proofErr w:type="gramEnd"/>
+    </w:p>
+    <w:p>
+      <w:pPr>
+        <w:jc w:val="center"/>
+        <w:rPr>
+          <w:rFonts w:ascii="Times New Roman" w:hAnsi="Times New Roman" w:cs="Times New Roman"/>
+          <w:bCs/>
+          <w:sz w:val="28"/>
+          <w:szCs w:val="28"/>
+          <w:lang w:val="pt-PT"/>
+        </w:rPr>
+      </w:pPr>
+      <w:r>
+        <w:rPr>
+          <w:rFonts w:ascii="Times New Roman" w:hAnsi="Times New Roman" w:cs="Times New Roman"/>
+          <w:bCs/>
+          <w:sz w:val="28"/>
+          <w:szCs w:val="28"/>
+          <w:lang w:val="pt-PT"/>
+        </w:rPr>
+        <w:t xml:space="preserve">                                                                         Nicholas e Edna</w:t>
+      </w:r>
     </w:p>
     <w:p>
       <w:pPr>
@@ -854,7 +1609,6 @@
     </w:p>
     <w:p>
       <w:pPr>
-        <w:jc w:val="center"/>
         <w:rPr>
           <w:rFonts w:ascii="Times New Roman" w:hAnsi="Times New Roman" w:cs="Times New Roman"/>
           <w:b/>
@@ -867,7 +1621,6 @@
     </w:p>
     <w:p>
       <w:pPr>
-        <w:jc w:val="center"/>
         <w:rPr>
           <w:rFonts w:ascii="Times New Roman" w:hAnsi="Times New Roman" w:cs="Times New Roman"/>
           <w:b/>
@@ -880,7 +1633,6 @@
     </w:p>
     <w:p>
       <w:pPr>
-        <w:jc w:val="center"/>
         <w:rPr>
           <w:rFonts w:ascii="Times New Roman" w:hAnsi="Times New Roman" w:cs="Times New Roman"/>
           <w:b/>
@@ -958,249 +1710,30 @@
     </w:p>
     <w:p>
       <w:pPr>
-        <w:jc w:val="center"/>
-        <w:rPr>
-          <w:rFonts w:ascii="Times New Roman" w:hAnsi="Times New Roman" w:cs="Times New Roman"/>
-          <w:b/>
-          <w:bCs/>
+        <w:pStyle w:val="TITULOCR9"/>
+        <w:rPr>
+          <w:sz w:val="40"/>
+        </w:rPr>
+      </w:pPr>
+      <w:bookmarkStart w:id="1" w:name="_Toc188792888"/>
+      <w:r>
+        <w:rPr>
           <w:sz w:val="36"/>
-          <w:szCs w:val="36"/>
-          <w:lang w:val="pt-PT"/>
-        </w:rPr>
-      </w:pPr>
-    </w:p>
-    <w:p>
-      <w:pPr>
-        <w:jc w:val="center"/>
-        <w:rPr>
-          <w:rFonts w:ascii="Times New Roman" w:hAnsi="Times New Roman" w:cs="Times New Roman"/>
-          <w:b/>
-          <w:bCs/>
+        </w:rPr>
+        <w:t>Introdução</w:t>
+      </w:r>
+      <w:bookmarkEnd w:id="1"/>
+      <w:r>
+        <w:rPr>
           <w:sz w:val="36"/>
-          <w:szCs w:val="36"/>
-          <w:lang w:val="pt-PT"/>
-        </w:rPr>
-      </w:pPr>
-    </w:p>
-    <w:p>
-      <w:pPr>
-        <w:jc w:val="center"/>
-        <w:rPr>
-          <w:rFonts w:ascii="Times New Roman" w:hAnsi="Times New Roman" w:cs="Times New Roman"/>
-          <w:b/>
-          <w:bCs/>
-          <w:sz w:val="36"/>
-          <w:szCs w:val="36"/>
-          <w:lang w:val="pt-PT"/>
-        </w:rPr>
-      </w:pPr>
-    </w:p>
-    <w:p>
-      <w:pPr>
-        <w:jc w:val="center"/>
-        <w:rPr>
-          <w:rFonts w:ascii="Times New Roman" w:hAnsi="Times New Roman" w:cs="Times New Roman"/>
-          <w:b/>
-          <w:bCs/>
-          <w:sz w:val="36"/>
-          <w:szCs w:val="36"/>
-          <w:lang w:val="pt-PT"/>
-        </w:rPr>
-      </w:pPr>
-    </w:p>
-    <w:p>
-      <w:pPr>
-        <w:jc w:val="center"/>
-        <w:rPr>
-          <w:rFonts w:ascii="Times New Roman" w:hAnsi="Times New Roman" w:cs="Times New Roman"/>
-          <w:b/>
-          <w:bCs/>
-          <w:sz w:val="36"/>
-          <w:szCs w:val="36"/>
-          <w:lang w:val="pt-PT"/>
-        </w:rPr>
-      </w:pPr>
-    </w:p>
-    <w:p>
-      <w:pPr>
-        <w:jc w:val="center"/>
-        <w:rPr>
-          <w:rFonts w:ascii="Times New Roman" w:hAnsi="Times New Roman" w:cs="Times New Roman"/>
-          <w:b/>
-          <w:bCs/>
-          <w:sz w:val="36"/>
-          <w:szCs w:val="36"/>
-          <w:lang w:val="pt-PT"/>
-        </w:rPr>
-      </w:pPr>
-    </w:p>
-    <w:p>
-      <w:pPr>
-        <w:jc w:val="center"/>
-        <w:rPr>
-          <w:rFonts w:ascii="Times New Roman" w:hAnsi="Times New Roman" w:cs="Times New Roman"/>
-          <w:b/>
-          <w:bCs/>
-          <w:sz w:val="36"/>
-          <w:szCs w:val="36"/>
-          <w:lang w:val="pt-PT"/>
-        </w:rPr>
-      </w:pPr>
-    </w:p>
-    <w:p>
-      <w:pPr>
-        <w:jc w:val="center"/>
-        <w:rPr>
-          <w:rFonts w:ascii="Times New Roman" w:hAnsi="Times New Roman" w:cs="Times New Roman"/>
-          <w:b/>
-          <w:bCs/>
-          <w:sz w:val="36"/>
-          <w:szCs w:val="36"/>
-          <w:lang w:val="pt-PT"/>
-        </w:rPr>
-      </w:pPr>
-    </w:p>
-    <w:p>
-      <w:pPr>
-        <w:jc w:val="center"/>
-        <w:rPr>
-          <w:rFonts w:ascii="Times New Roman" w:hAnsi="Times New Roman" w:cs="Times New Roman"/>
-          <w:b/>
-          <w:bCs/>
-          <w:sz w:val="36"/>
-          <w:szCs w:val="36"/>
-          <w:lang w:val="pt-PT"/>
-        </w:rPr>
-      </w:pPr>
-    </w:p>
-    <w:p>
-      <w:pPr>
-        <w:jc w:val="center"/>
-        <w:rPr>
-          <w:rFonts w:ascii="Times New Roman" w:hAnsi="Times New Roman" w:cs="Times New Roman"/>
-          <w:b/>
-          <w:bCs/>
-          <w:sz w:val="36"/>
-          <w:szCs w:val="36"/>
-          <w:lang w:val="pt-PT"/>
-        </w:rPr>
-      </w:pPr>
-    </w:p>
-    <w:p>
-      <w:pPr>
-        <w:jc w:val="center"/>
-        <w:rPr>
-          <w:rFonts w:ascii="Times New Roman" w:hAnsi="Times New Roman" w:cs="Times New Roman"/>
-          <w:b/>
-          <w:bCs/>
-          <w:sz w:val="36"/>
-          <w:szCs w:val="36"/>
-          <w:lang w:val="pt-PT"/>
-        </w:rPr>
-      </w:pPr>
-    </w:p>
-    <w:p>
-      <w:pPr>
-        <w:jc w:val="center"/>
-        <w:rPr>
-          <w:rFonts w:ascii="Times New Roman" w:hAnsi="Times New Roman" w:cs="Times New Roman"/>
-          <w:b/>
-          <w:bCs/>
-          <w:sz w:val="36"/>
-          <w:szCs w:val="36"/>
-          <w:lang w:val="pt-PT"/>
-        </w:rPr>
-      </w:pPr>
-    </w:p>
-    <w:p>
-      <w:pPr>
-        <w:jc w:val="center"/>
-        <w:rPr>
-          <w:rFonts w:ascii="Times New Roman" w:hAnsi="Times New Roman" w:cs="Times New Roman"/>
-          <w:b/>
-          <w:bCs/>
-          <w:sz w:val="36"/>
-          <w:szCs w:val="36"/>
-          <w:lang w:val="pt-PT"/>
-        </w:rPr>
-      </w:pPr>
-    </w:p>
-    <w:p>
-      <w:pPr>
-        <w:jc w:val="center"/>
-        <w:rPr>
-          <w:rFonts w:ascii="Times New Roman" w:hAnsi="Times New Roman" w:cs="Times New Roman"/>
-          <w:b/>
-          <w:bCs/>
-          <w:sz w:val="36"/>
-          <w:szCs w:val="36"/>
-          <w:lang w:val="pt-PT"/>
-        </w:rPr>
-      </w:pPr>
-    </w:p>
-    <w:p>
-      <w:pPr>
-        <w:jc w:val="center"/>
-        <w:rPr>
-          <w:rFonts w:ascii="Times New Roman" w:hAnsi="Times New Roman" w:cs="Times New Roman"/>
-          <w:b/>
-          <w:bCs/>
-          <w:sz w:val="36"/>
-          <w:szCs w:val="36"/>
-          <w:lang w:val="pt-PT"/>
-        </w:rPr>
-      </w:pPr>
-    </w:p>
-    <w:p>
-      <w:pPr>
-        <w:jc w:val="center"/>
-        <w:rPr>
-          <w:rFonts w:ascii="Times New Roman" w:hAnsi="Times New Roman" w:cs="Times New Roman"/>
-          <w:b/>
-          <w:bCs/>
-          <w:sz w:val="36"/>
-          <w:szCs w:val="36"/>
-          <w:lang w:val="pt-PT"/>
-        </w:rPr>
-      </w:pPr>
-    </w:p>
-    <w:p>
-      <w:pPr>
-        <w:jc w:val="center"/>
-        <w:rPr>
-          <w:rFonts w:ascii="Times New Roman" w:hAnsi="Times New Roman" w:cs="Times New Roman"/>
-          <w:b/>
-          <w:bCs/>
-          <w:sz w:val="36"/>
-          <w:szCs w:val="36"/>
-          <w:lang w:val="pt-PT"/>
-        </w:rPr>
-      </w:pPr>
-    </w:p>
-    <w:p>
-      <w:pPr>
-        <w:jc w:val="center"/>
-        <w:rPr>
-          <w:rFonts w:ascii="Times New Roman" w:hAnsi="Times New Roman" w:cs="Times New Roman"/>
-          <w:b/>
-          <w:bCs/>
-          <w:sz w:val="36"/>
-          <w:szCs w:val="36"/>
-          <w:lang w:val="pt-PT"/>
-        </w:rPr>
-      </w:pPr>
-    </w:p>
-    <w:p>
-      <w:pPr>
-        <w:pStyle w:val="TITULOCR9"/>
-      </w:pPr>
-      <w:bookmarkStart w:id="0" w:name="_Toc188648532"/>
-      <w:r>
-        <w:t>Introdução</w:t>
-      </w:r>
-      <w:bookmarkEnd w:id="0"/>
-      <w:r>
-        <w:t xml:space="preserve">  </w:t>
+        </w:rPr>
+        <w:t xml:space="preserve"> </w:t>
+      </w:r>
+      <w:r>
+        <w:rPr>
+          <w:sz w:val="40"/>
+        </w:rPr>
+        <w:t xml:space="preserve"> </w:t>
       </w:r>
     </w:p>
     <w:p>
@@ -1357,23 +1890,13 @@
     </w:p>
     <w:p>
       <w:pPr>
-        <w:rPr>
-          <w:rFonts w:ascii="Times New Roman" w:hAnsi="Times New Roman" w:cs="Times New Roman"/>
-          <w:sz w:val="32"/>
-          <w:szCs w:val="32"/>
-          <w:lang w:val="pt-PT"/>
-        </w:rPr>
-      </w:pPr>
-    </w:p>
-    <w:p>
-      <w:pPr>
         <w:pStyle w:val="TITULOCR9"/>
       </w:pPr>
-      <w:bookmarkStart w:id="1" w:name="_Toc188648533"/>
+      <w:bookmarkStart w:id="2" w:name="_Toc188792889"/>
       <w:r>
         <w:t>Objetivos Gerais</w:t>
       </w:r>
-      <w:bookmarkEnd w:id="1"/>
+      <w:bookmarkEnd w:id="2"/>
     </w:p>
     <w:p>
       <w:pPr>
@@ -1541,14 +2064,34 @@
           <w:szCs w:val="28"/>
           <w:lang w:val="pt-PT"/>
         </w:rPr>
-        <w:t>Oferecer uma Interface Amigável e Responsiva:</w:t>
-      </w:r>
-      <w:r>
-        <w:rPr>
-          <w:rFonts w:ascii="Times New Roman" w:hAnsi="Times New Roman" w:cs="Times New Roman"/>
-          <w:lang w:val="pt-PT"/>
-        </w:rPr>
-        <w:t xml:space="preserve"> Desenvolver uma interface de usuário acessível e fácil de navegar em diferentes dispositivos (desktop, tablet, smartphone).</w:t>
+        <w:t>Oferecer uma Interface Amigável e Responsiva</w:t>
+      </w:r>
+      <w:proofErr w:type="gramStart"/>
+      <w:r>
+        <w:rPr>
+          <w:rFonts w:ascii="Times New Roman" w:hAnsi="Times New Roman" w:cs="Times New Roman"/>
+          <w:b/>
+          <w:bCs/>
+          <w:sz w:val="28"/>
+          <w:szCs w:val="28"/>
+          <w:lang w:val="pt-PT"/>
+        </w:rPr>
+        <w:t>:</w:t>
+      </w:r>
+      <w:r>
+        <w:rPr>
+          <w:rFonts w:ascii="Times New Roman" w:hAnsi="Times New Roman" w:cs="Times New Roman"/>
+          <w:lang w:val="pt-PT"/>
+        </w:rPr>
+        <w:t xml:space="preserve"> Desenvolver</w:t>
+      </w:r>
+      <w:proofErr w:type="gramEnd"/>
+      <w:r>
+        <w:rPr>
+          <w:rFonts w:ascii="Times New Roman" w:hAnsi="Times New Roman" w:cs="Times New Roman"/>
+          <w:lang w:val="pt-PT"/>
+        </w:rPr>
+        <w:t xml:space="preserve"> uma interface de usuário acessível e fácil de navegar em diferentes dispositivos (desktop, tablet, smartphone).</w:t>
       </w:r>
     </w:p>
     <w:p>
@@ -1653,13 +2196,25 @@
     <w:p>
       <w:pPr>
         <w:spacing w:line="360" w:lineRule="auto"/>
-        <w:ind w:left="720"/>
         <w:jc w:val="both"/>
         <w:rPr>
           <w:rFonts w:ascii="Times New Roman" w:hAnsi="Times New Roman" w:cs="Times New Roman"/>
           <w:lang w:val="pt-PT"/>
         </w:rPr>
       </w:pPr>
+    </w:p>
+    <w:p>
+      <w:pPr>
+        <w:pStyle w:val="TITULOCR9"/>
+      </w:pPr>
+      <w:r>
+        <w:tab/>
+      </w:r>
+      <w:bookmarkStart w:id="3" w:name="_Toc188792890"/>
+      <w:r>
+        <w:t>OBJETIVOS ESPECÍFICOS</w:t>
+      </w:r>
+      <w:bookmarkEnd w:id="3"/>
     </w:p>
     <w:p>
       <w:pPr>
@@ -1674,6 +2229,361 @@
     </w:p>
     <w:p>
       <w:pPr>
+        <w:pStyle w:val="Estilo1"/>
+      </w:pPr>
+      <w:r>
+        <w:rPr>
+          <w:b/>
+          <w:bCs/>
+          <w:sz w:val="28"/>
+          <w:szCs w:val="28"/>
+        </w:rPr>
+        <w:t>Desenvolver um Sistema Intuitivo de Criação e Gerenciamento de       Tarefas</w:t>
+      </w:r>
+      <w:proofErr w:type="gramStart"/>
+      <w:r>
+        <w:rPr>
+          <w:b/>
+          <w:bCs/>
+          <w:sz w:val="28"/>
+          <w:szCs w:val="28"/>
+        </w:rPr>
+        <w:t>:</w:t>
+      </w:r>
+      <w:r>
+        <w:t xml:space="preserve"> </w:t>
+      </w:r>
+      <w:r>
+        <w:rPr>
+          <w:rStyle w:val="Estilo2Carter"/>
+        </w:rPr>
+        <w:t>Oferecer</w:t>
+      </w:r>
+      <w:proofErr w:type="gramEnd"/>
+      <w:r>
+        <w:rPr>
+          <w:rStyle w:val="Estilo2Carter"/>
+        </w:rPr>
+        <w:t xml:space="preserve"> aos usuários ferramentas que permitam criar, editar e organizar tarefas de forma simples e eficiente.</w:t>
+      </w:r>
+    </w:p>
+    <w:p>
+      <w:pPr>
+        <w:spacing w:after="0" w:line="240" w:lineRule="auto"/>
+        <w:rPr>
+          <w:rFonts w:ascii="Times New Roman" w:eastAsia="Times New Roman" w:hAnsi="Times New Roman" w:cs="Times New Roman"/>
+          <w:kern w:val="0"/>
+          <w:lang w:val="pt-PT" w:eastAsia="pt-PT"/>
+          <w14:ligatures w14:val="none"/>
+        </w:rPr>
+      </w:pPr>
+    </w:p>
+    <w:p>
+      <w:pPr>
+        <w:pStyle w:val="Estilo1"/>
+      </w:pPr>
+      <w:r>
+        <w:rPr>
+          <w:b/>
+          <w:bCs/>
+          <w:sz w:val="28"/>
+          <w:szCs w:val="28"/>
+        </w:rPr>
+        <w:t>Implementar Funcionalidades de Notificações</w:t>
+      </w:r>
+      <w:proofErr w:type="gramStart"/>
+      <w:r>
+        <w:rPr>
+          <w:b/>
+          <w:bCs/>
+          <w:sz w:val="28"/>
+          <w:szCs w:val="28"/>
+        </w:rPr>
+        <w:t>:</w:t>
+      </w:r>
+      <w:r>
+        <w:t xml:space="preserve"> Garantir</w:t>
+      </w:r>
+      <w:proofErr w:type="gramEnd"/>
+      <w:r>
+        <w:t xml:space="preserve"> que os usuários recebam alertas e lembretes sobre prazos e atualizações relevantes em tempo real.</w:t>
+      </w:r>
+    </w:p>
+    <w:p>
+      <w:pPr>
+        <w:spacing w:after="0" w:line="240" w:lineRule="auto"/>
+        <w:rPr>
+          <w:rFonts w:ascii="Times New Roman" w:eastAsia="Times New Roman" w:hAnsi="Times New Roman" w:cs="Times New Roman"/>
+          <w:kern w:val="0"/>
+          <w:lang w:val="pt-PT" w:eastAsia="pt-PT"/>
+          <w14:ligatures w14:val="none"/>
+        </w:rPr>
+      </w:pPr>
+    </w:p>
+    <w:p>
+      <w:pPr>
+        <w:pStyle w:val="Estilo1"/>
+      </w:pPr>
+      <w:r>
+        <w:rPr>
+          <w:b/>
+          <w:bCs/>
+          <w:sz w:val="28"/>
+          <w:szCs w:val="28"/>
+        </w:rPr>
+        <w:t>Promover a Organização e Priorização de Atividades</w:t>
+      </w:r>
+      <w:proofErr w:type="gramStart"/>
+      <w:r>
+        <w:rPr>
+          <w:b/>
+          <w:bCs/>
+          <w:sz w:val="28"/>
+          <w:szCs w:val="28"/>
+        </w:rPr>
+        <w:t>:</w:t>
+      </w:r>
+      <w:r>
+        <w:t xml:space="preserve"> Fornecer</w:t>
+      </w:r>
+      <w:proofErr w:type="gramEnd"/>
+      <w:r>
+        <w:t xml:space="preserve"> opções para categorização, definição de prazos e níveis de prioridade (baixa, média e alta) para as tarefas.</w:t>
+      </w:r>
+    </w:p>
+    <w:p>
+      <w:pPr>
+        <w:pStyle w:val="Estilo1"/>
+        <w:numPr>
+          <w:ilvl w:val="0"/>
+          <w:numId w:val="0"/>
+        </w:numPr>
+        <w:ind w:left="720"/>
+      </w:pPr>
+    </w:p>
+    <w:p>
+      <w:pPr>
+        <w:pStyle w:val="Estilo1"/>
+      </w:pPr>
+      <w:r>
+        <w:rPr>
+          <w:b/>
+          <w:bCs/>
+          <w:sz w:val="28"/>
+          <w:szCs w:val="28"/>
+        </w:rPr>
+        <w:t>Facilitar a Colaboração em Equipes</w:t>
+      </w:r>
+      <w:proofErr w:type="gramStart"/>
+      <w:r>
+        <w:rPr>
+          <w:b/>
+          <w:bCs/>
+          <w:sz w:val="28"/>
+          <w:szCs w:val="28"/>
+        </w:rPr>
+        <w:t>:</w:t>
+      </w:r>
+      <w:r>
+        <w:t xml:space="preserve"> Criar</w:t>
+      </w:r>
+      <w:proofErr w:type="gramEnd"/>
+      <w:r>
+        <w:t xml:space="preserve"> mecanismos que permitam o compartilhamento e o gerenciamento colaborativo de tarefas, promovendo a comunicação entre os membros da equipe.</w:t>
+      </w:r>
+    </w:p>
+    <w:p>
+      <w:pPr>
+        <w:pStyle w:val="PargrafodaLista"/>
+        <w:spacing w:after="0" w:line="240" w:lineRule="auto"/>
+        <w:rPr>
+          <w:rFonts w:ascii="Times New Roman" w:eastAsia="Times New Roman" w:hAnsi="Times New Roman" w:cs="Times New Roman"/>
+          <w:kern w:val="0"/>
+          <w:lang w:val="pt-PT" w:eastAsia="pt-PT"/>
+          <w14:ligatures w14:val="none"/>
+        </w:rPr>
+      </w:pPr>
+    </w:p>
+    <w:p>
+      <w:pPr>
+        <w:pStyle w:val="Estilo1"/>
+      </w:pPr>
+      <w:r>
+        <w:rPr>
+          <w:b/>
+          <w:bCs/>
+          <w:sz w:val="28"/>
+          <w:szCs w:val="28"/>
+        </w:rPr>
+        <w:t>Oferecer uma Interface Responsiva e Amigável</w:t>
+      </w:r>
+      <w:proofErr w:type="gramStart"/>
+      <w:r>
+        <w:rPr>
+          <w:b/>
+          <w:bCs/>
+          <w:sz w:val="28"/>
+          <w:szCs w:val="28"/>
+        </w:rPr>
+        <w:t>:</w:t>
+      </w:r>
+      <w:r>
+        <w:t xml:space="preserve"> Desenvolver</w:t>
+      </w:r>
+      <w:proofErr w:type="gramEnd"/>
+      <w:r>
+        <w:t xml:space="preserve"> uma interface que seja acessível em diferentes dispositivos, mantendo uma experiência consistente e fácil de navegar.</w:t>
+      </w:r>
+    </w:p>
+    <w:p>
+      <w:pPr>
+        <w:pStyle w:val="PargrafodaLista"/>
+        <w:spacing w:after="0" w:line="240" w:lineRule="auto"/>
+        <w:rPr>
+          <w:rFonts w:ascii="Times New Roman" w:eastAsia="Times New Roman" w:hAnsi="Times New Roman" w:cs="Times New Roman"/>
+          <w:kern w:val="0"/>
+          <w:lang w:val="pt-PT" w:eastAsia="pt-PT"/>
+          <w14:ligatures w14:val="none"/>
+        </w:rPr>
+      </w:pPr>
+    </w:p>
+    <w:p>
+      <w:pPr>
+        <w:pStyle w:val="Estilo1"/>
+      </w:pPr>
+      <w:r>
+        <w:rPr>
+          <w:b/>
+          <w:bCs/>
+          <w:sz w:val="28"/>
+          <w:szCs w:val="28"/>
+        </w:rPr>
+        <w:t>Garantir a Segurança no Acesso ao Sistema</w:t>
+      </w:r>
+      <w:proofErr w:type="gramStart"/>
+      <w:r>
+        <w:rPr>
+          <w:b/>
+          <w:bCs/>
+          <w:sz w:val="28"/>
+          <w:szCs w:val="28"/>
+        </w:rPr>
+        <w:t>:</w:t>
+      </w:r>
+      <w:r>
+        <w:t xml:space="preserve"> Implementar</w:t>
+      </w:r>
+      <w:proofErr w:type="gramEnd"/>
+      <w:r>
+        <w:t xml:space="preserve"> autenticação segura e controle de permissões para proteger os dados dos usuários e assegurar a integridade das informações.</w:t>
+      </w:r>
+    </w:p>
+    <w:p>
+      <w:pPr>
+        <w:pStyle w:val="PargrafodaLista"/>
+        <w:spacing w:after="0" w:line="240" w:lineRule="auto"/>
+        <w:rPr>
+          <w:rFonts w:ascii="Times New Roman" w:eastAsia="Times New Roman" w:hAnsi="Times New Roman" w:cs="Times New Roman"/>
+          <w:kern w:val="0"/>
+          <w:lang w:val="pt-PT" w:eastAsia="pt-PT"/>
+          <w14:ligatures w14:val="none"/>
+        </w:rPr>
+      </w:pPr>
+    </w:p>
+    <w:p>
+      <w:pPr>
+        <w:pStyle w:val="PargrafodaLista"/>
+        <w:numPr>
+          <w:ilvl w:val="0"/>
+          <w:numId w:val="21"/>
+        </w:numPr>
+        <w:spacing w:line="360" w:lineRule="auto"/>
+        <w:jc w:val="both"/>
+        <w:rPr>
+          <w:rFonts w:ascii="Times New Roman" w:hAnsi="Times New Roman" w:cs="Times New Roman"/>
+          <w:lang w:val="pt-PT"/>
+        </w:rPr>
+      </w:pPr>
+      <w:r>
+        <w:rPr>
+          <w:rFonts w:ascii="Times New Roman" w:eastAsia="Times New Roman" w:hAnsi="Times New Roman" w:cs="Times New Roman"/>
+          <w:b/>
+          <w:bCs/>
+          <w:kern w:val="0"/>
+          <w:sz w:val="28"/>
+          <w:szCs w:val="28"/>
+          <w:lang w:val="pt-PT" w:eastAsia="pt-PT"/>
+          <w14:ligatures w14:val="none"/>
+        </w:rPr>
+        <w:t>Disponibilizar Relatórios e Estatísticas</w:t>
+      </w:r>
+      <w:proofErr w:type="gramStart"/>
+      <w:r>
+        <w:rPr>
+          <w:rFonts w:ascii="Times New Roman" w:eastAsia="Times New Roman" w:hAnsi="Times New Roman" w:cs="Times New Roman"/>
+          <w:b/>
+          <w:bCs/>
+          <w:kern w:val="0"/>
+          <w:sz w:val="28"/>
+          <w:szCs w:val="28"/>
+          <w:lang w:val="pt-PT" w:eastAsia="pt-PT"/>
+          <w14:ligatures w14:val="none"/>
+        </w:rPr>
+        <w:t>:</w:t>
+      </w:r>
+      <w:r>
+        <w:rPr>
+          <w:rFonts w:ascii="Times New Roman" w:eastAsia="Times New Roman" w:hAnsi="Times New Roman" w:cs="Times New Roman"/>
+          <w:kern w:val="0"/>
+          <w:sz w:val="28"/>
+          <w:szCs w:val="28"/>
+          <w:lang w:val="pt-PT" w:eastAsia="pt-PT"/>
+          <w14:ligatures w14:val="none"/>
+        </w:rPr>
+        <w:t xml:space="preserve"> </w:t>
+      </w:r>
+      <w:r>
+        <w:rPr>
+          <w:rFonts w:ascii="Times New Roman" w:eastAsia="Times New Roman" w:hAnsi="Times New Roman" w:cs="Times New Roman"/>
+          <w:kern w:val="0"/>
+          <w:lang w:val="pt-PT" w:eastAsia="pt-PT"/>
+          <w14:ligatures w14:val="none"/>
+        </w:rPr>
+        <w:t>Permitir</w:t>
+      </w:r>
+      <w:proofErr w:type="gramEnd"/>
+      <w:r>
+        <w:rPr>
+          <w:rFonts w:ascii="Times New Roman" w:eastAsia="Times New Roman" w:hAnsi="Times New Roman" w:cs="Times New Roman"/>
+          <w:kern w:val="0"/>
+          <w:lang w:val="pt-PT" w:eastAsia="pt-PT"/>
+          <w14:ligatures w14:val="none"/>
+        </w:rPr>
+        <w:t xml:space="preserve"> que administradores </w:t>
+      </w:r>
+      <w:proofErr w:type="spellStart"/>
+      <w:r>
+        <w:rPr>
+          <w:rFonts w:ascii="Times New Roman" w:eastAsia="Times New Roman" w:hAnsi="Times New Roman" w:cs="Times New Roman"/>
+          <w:kern w:val="0"/>
+          <w:lang w:val="pt-PT" w:eastAsia="pt-PT"/>
+          <w14:ligatures w14:val="none"/>
+        </w:rPr>
+        <w:t>acessem</w:t>
+      </w:r>
+      <w:proofErr w:type="spellEnd"/>
+      <w:r>
+        <w:rPr>
+          <w:rFonts w:ascii="Times New Roman" w:eastAsia="Times New Roman" w:hAnsi="Times New Roman" w:cs="Times New Roman"/>
+          <w:kern w:val="0"/>
+          <w:lang w:val="pt-PT" w:eastAsia="pt-PT"/>
+          <w14:ligatures w14:val="none"/>
+        </w:rPr>
+        <w:t xml:space="preserve"> relatórios de desempenho e de execução das tarefas para auxiliar no monitoramento e na tomada de decisões.</w:t>
+      </w:r>
+    </w:p>
+    <w:p>
+      <w:pPr>
         <w:spacing w:line="360" w:lineRule="auto"/>
         <w:ind w:left="720"/>
         <w:jc w:val="both"/>
@@ -1685,13 +2595,79 @@
     </w:p>
     <w:p>
       <w:pPr>
+        <w:spacing w:line="360" w:lineRule="auto"/>
+        <w:ind w:left="720"/>
+        <w:jc w:val="both"/>
+        <w:rPr>
+          <w:rFonts w:ascii="Times New Roman" w:hAnsi="Times New Roman" w:cs="Times New Roman"/>
+          <w:lang w:val="pt-PT"/>
+        </w:rPr>
+      </w:pPr>
+    </w:p>
+    <w:p>
+      <w:pPr>
+        <w:spacing w:line="360" w:lineRule="auto"/>
+        <w:ind w:left="720"/>
+        <w:jc w:val="both"/>
+        <w:rPr>
+          <w:rFonts w:ascii="Times New Roman" w:hAnsi="Times New Roman" w:cs="Times New Roman"/>
+          <w:lang w:val="pt-PT"/>
+        </w:rPr>
+      </w:pPr>
+    </w:p>
+    <w:p>
+      <w:pPr>
+        <w:spacing w:line="360" w:lineRule="auto"/>
+        <w:ind w:left="720"/>
+        <w:jc w:val="both"/>
+        <w:rPr>
+          <w:rFonts w:ascii="Times New Roman" w:hAnsi="Times New Roman" w:cs="Times New Roman"/>
+          <w:lang w:val="pt-PT"/>
+        </w:rPr>
+      </w:pPr>
+    </w:p>
+    <w:p>
+      <w:pPr>
+        <w:spacing w:line="360" w:lineRule="auto"/>
+        <w:ind w:left="720"/>
+        <w:jc w:val="both"/>
+        <w:rPr>
+          <w:rFonts w:ascii="Times New Roman" w:hAnsi="Times New Roman" w:cs="Times New Roman"/>
+          <w:lang w:val="pt-PT"/>
+        </w:rPr>
+      </w:pPr>
+    </w:p>
+    <w:p>
+      <w:pPr>
+        <w:spacing w:line="360" w:lineRule="auto"/>
+        <w:ind w:left="720"/>
+        <w:jc w:val="both"/>
+        <w:rPr>
+          <w:rFonts w:ascii="Times New Roman" w:hAnsi="Times New Roman" w:cs="Times New Roman"/>
+          <w:lang w:val="pt-PT"/>
+        </w:rPr>
+      </w:pPr>
+    </w:p>
+    <w:p>
+      <w:pPr>
         <w:pStyle w:val="TITULOCR9"/>
       </w:pPr>
-      <w:bookmarkStart w:id="2" w:name="_Toc188648534"/>
+    </w:p>
+    <w:p>
+      <w:pPr>
+        <w:pStyle w:val="TITULOCR9"/>
+        <w:jc w:val="left"/>
+      </w:pPr>
+    </w:p>
+    <w:p>
+      <w:pPr>
+        <w:pStyle w:val="TITULOCR9"/>
+      </w:pPr>
+      <w:bookmarkStart w:id="4" w:name="_Toc188792891"/>
       <w:r>
         <w:t>Características Especiais do Website</w:t>
       </w:r>
-      <w:bookmarkEnd w:id="2"/>
+      <w:bookmarkEnd w:id="4"/>
       <w:r>
         <w:t xml:space="preserve"> </w:t>
       </w:r>
@@ -2013,14 +2989,55 @@
     </w:p>
     <w:p>
       <w:pPr>
+        <w:spacing w:line="360" w:lineRule="auto"/>
+        <w:jc w:val="both"/>
+        <w:rPr>
+          <w:rFonts w:ascii="Times New Roman" w:hAnsi="Times New Roman" w:cs="Times New Roman"/>
+          <w:b/>
+          <w:bCs/>
+          <w:sz w:val="28"/>
+          <w:szCs w:val="28"/>
+          <w:lang w:val="pt-PT"/>
+        </w:rPr>
+      </w:pPr>
+    </w:p>
+    <w:p>
+      <w:pPr>
+        <w:spacing w:line="360" w:lineRule="auto"/>
+        <w:jc w:val="both"/>
+        <w:rPr>
+          <w:rFonts w:ascii="Times New Roman" w:hAnsi="Times New Roman" w:cs="Times New Roman"/>
+          <w:b/>
+          <w:bCs/>
+          <w:sz w:val="28"/>
+          <w:szCs w:val="28"/>
+          <w:lang w:val="pt-PT"/>
+        </w:rPr>
+      </w:pPr>
+    </w:p>
+    <w:p>
+      <w:pPr>
+        <w:spacing w:line="360" w:lineRule="auto"/>
+        <w:jc w:val="both"/>
+        <w:rPr>
+          <w:rFonts w:ascii="Times New Roman" w:hAnsi="Times New Roman" w:cs="Times New Roman"/>
+          <w:b/>
+          <w:bCs/>
+          <w:sz w:val="28"/>
+          <w:szCs w:val="28"/>
+          <w:lang w:val="pt-PT"/>
+        </w:rPr>
+      </w:pPr>
+    </w:p>
+    <w:p>
+      <w:pPr>
         <w:pStyle w:val="TITULOCR9"/>
       </w:pPr>
-      <w:bookmarkStart w:id="3" w:name="_Toc188648535"/>
-      <w:r>
-        <w:lastRenderedPageBreak/>
+      <w:bookmarkStart w:id="5" w:name="_Toc188792892"/>
+      <w:r>
         <w:t>Especificações Gerais</w:t>
       </w:r>
-      <w:bookmarkEnd w:id="3"/>
+      <w:bookmarkEnd w:id="5"/>
     </w:p>
     <w:p>
       <w:pPr>
@@ -2038,11 +3055,11 @@
       <w:pPr>
         <w:pStyle w:val="SUBTITULO007"/>
       </w:pPr>
-      <w:bookmarkStart w:id="4" w:name="_Toc188648536"/>
+      <w:bookmarkStart w:id="6" w:name="_Toc188792893"/>
       <w:r>
         <w:t>Funcionalidades Principais</w:t>
       </w:r>
-      <w:bookmarkEnd w:id="4"/>
+      <w:bookmarkEnd w:id="6"/>
     </w:p>
     <w:p>
       <w:pPr>
@@ -2265,11 +3282,11 @@
       <w:pPr>
         <w:pStyle w:val="SUBTITULO007"/>
       </w:pPr>
-      <w:bookmarkStart w:id="5" w:name="_Toc188648537"/>
+      <w:bookmarkStart w:id="7" w:name="_Toc188792894"/>
       <w:r>
         <w:t>Benefícios</w:t>
       </w:r>
-      <w:bookmarkEnd w:id="5"/>
+      <w:bookmarkEnd w:id="7"/>
     </w:p>
     <w:p>
       <w:pPr>
@@ -2403,30 +3420,50 @@
           <w:bCs/>
           <w:lang w:val="pt-PT"/>
         </w:rPr>
-        <w:t>Reduz o Estresse:</w:t>
-      </w:r>
-      <w:r>
-        <w:rPr>
-          <w:rFonts w:ascii="Times New Roman" w:hAnsi="Times New Roman" w:cs="Times New Roman"/>
-          <w:lang w:val="pt-PT"/>
-        </w:rPr>
-        <w:t xml:space="preserve"> Ao manter os usuários informados sobre prazos e atualizações, o sistema ajuda a evitar esquecimentos e atrasos.</w:t>
-      </w:r>
-    </w:p>
-    <w:p>
-      <w:pPr>
-        <w:pStyle w:val="PargrafodaLista"/>
+        <w:t>Reduz o Estresse</w:t>
+      </w:r>
+      <w:proofErr w:type="gramStart"/>
+      <w:r>
+        <w:rPr>
+          <w:rFonts w:ascii="Times New Roman" w:hAnsi="Times New Roman" w:cs="Times New Roman"/>
+          <w:b/>
+          <w:bCs/>
+          <w:lang w:val="pt-PT"/>
+        </w:rPr>
+        <w:t>:</w:t>
+      </w:r>
+      <w:r>
+        <w:rPr>
+          <w:rFonts w:ascii="Times New Roman" w:hAnsi="Times New Roman" w:cs="Times New Roman"/>
+          <w:lang w:val="pt-PT"/>
+        </w:rPr>
+        <w:t xml:space="preserve"> Ao</w:t>
+      </w:r>
+      <w:proofErr w:type="gramEnd"/>
+      <w:r>
+        <w:rPr>
+          <w:rFonts w:ascii="Times New Roman" w:hAnsi="Times New Roman" w:cs="Times New Roman"/>
+          <w:lang w:val="pt-PT"/>
+        </w:rPr>
+        <w:t xml:space="preserve"> manter os usuários informados sobre prazos e atualizações, o sistema ajuda a evitar esquecimentos e atrasos.</w:t>
+      </w:r>
+    </w:p>
+    <w:p>
+      <w:pPr>
         <w:spacing w:line="360" w:lineRule="auto"/>
         <w:jc w:val="both"/>
         <w:rPr>
           <w:rFonts w:ascii="Times New Roman" w:hAnsi="Times New Roman" w:cs="Times New Roman"/>
-          <w:lang w:val="pt-PT"/>
-        </w:rPr>
-      </w:pPr>
-    </w:p>
-    <w:p>
-      <w:pPr>
-        <w:pStyle w:val="PargrafodaLista"/>
+          <w:b/>
+          <w:bCs/>
+          <w:sz w:val="28"/>
+          <w:szCs w:val="28"/>
+          <w:lang w:val="pt-PT"/>
+        </w:rPr>
+      </w:pPr>
+    </w:p>
+    <w:p>
+      <w:pPr>
         <w:spacing w:line="360" w:lineRule="auto"/>
         <w:jc w:val="both"/>
         <w:rPr>
@@ -2441,74 +3478,14 @@
     </w:p>
     <w:p>
       <w:pPr>
-        <w:pStyle w:val="PargrafodaLista"/>
-        <w:spacing w:line="360" w:lineRule="auto"/>
-        <w:jc w:val="both"/>
-        <w:rPr>
-          <w:rFonts w:ascii="Times New Roman" w:hAnsi="Times New Roman" w:cs="Times New Roman"/>
-          <w:b/>
-          <w:bCs/>
-          <w:sz w:val="28"/>
-          <w:szCs w:val="28"/>
-          <w:lang w:val="pt-PT"/>
-        </w:rPr>
-      </w:pPr>
-    </w:p>
-    <w:p>
-      <w:pPr>
-        <w:pStyle w:val="PargrafodaLista"/>
-        <w:spacing w:line="360" w:lineRule="auto"/>
-        <w:jc w:val="both"/>
-        <w:rPr>
-          <w:rFonts w:ascii="Times New Roman" w:hAnsi="Times New Roman" w:cs="Times New Roman"/>
-          <w:b/>
-          <w:bCs/>
-          <w:sz w:val="28"/>
-          <w:szCs w:val="28"/>
-          <w:lang w:val="pt-PT"/>
-        </w:rPr>
-      </w:pPr>
-    </w:p>
-    <w:p>
-      <w:pPr>
-        <w:pStyle w:val="PargrafodaLista"/>
-        <w:spacing w:line="360" w:lineRule="auto"/>
-        <w:jc w:val="both"/>
-        <w:rPr>
-          <w:rFonts w:ascii="Times New Roman" w:hAnsi="Times New Roman" w:cs="Times New Roman"/>
-          <w:b/>
-          <w:bCs/>
-          <w:sz w:val="28"/>
-          <w:szCs w:val="28"/>
-          <w:lang w:val="pt-PT"/>
-        </w:rPr>
-      </w:pPr>
-    </w:p>
-    <w:p>
-      <w:pPr>
-        <w:pStyle w:val="PargrafodaLista"/>
-        <w:spacing w:line="360" w:lineRule="auto"/>
-        <w:jc w:val="both"/>
-        <w:rPr>
-          <w:rFonts w:ascii="Times New Roman" w:hAnsi="Times New Roman" w:cs="Times New Roman"/>
-          <w:b/>
-          <w:bCs/>
-          <w:sz w:val="28"/>
-          <w:szCs w:val="28"/>
-          <w:lang w:val="pt-PT"/>
-        </w:rPr>
-      </w:pPr>
-    </w:p>
-    <w:p>
-      <w:pPr>
         <w:pStyle w:val="SUBTITULO007"/>
       </w:pPr>
-      <w:bookmarkStart w:id="6" w:name="_Toc188648538"/>
+      <w:bookmarkStart w:id="8" w:name="_Toc188792895"/>
       <w:proofErr w:type="spellStart"/>
       <w:r>
         <w:t>Acessibilidade</w:t>
       </w:r>
-      <w:bookmarkEnd w:id="6"/>
+      <w:bookmarkEnd w:id="8"/>
       <w:proofErr w:type="spellEnd"/>
       <w:r>
         <w:t xml:space="preserve">                                               </w:t>
@@ -2593,14 +3570,14 @@
           <w:lang w:val="pt-PT"/>
         </w:rPr>
       </w:pPr>
-      <w:bookmarkStart w:id="7" w:name="_Toc188648539"/>
+      <w:bookmarkStart w:id="9" w:name="_Toc188792896"/>
       <w:r>
         <w:rPr>
           <w:lang w:val="pt-PT"/>
         </w:rPr>
         <w:t>Segurança</w:t>
       </w:r>
-      <w:bookmarkEnd w:id="7"/>
+      <w:bookmarkEnd w:id="9"/>
     </w:p>
     <w:p>
       <w:pPr>
@@ -2670,14 +3647,12 @@
       <w:pPr>
         <w:pStyle w:val="TITULOCR9"/>
       </w:pPr>
-      <w:bookmarkStart w:id="8" w:name="_Toc188648540"/>
-      <w:bookmarkStart w:id="9" w:name="_GoBack"/>
+      <w:bookmarkStart w:id="10" w:name="_Toc188792897"/>
       <w:r>
         <w:t>Caracterização de Perfis de Acesso</w:t>
       </w:r>
-      <w:bookmarkEnd w:id="8"/>
-    </w:p>
-    <w:bookmarkEnd w:id="9"/>
+      <w:bookmarkEnd w:id="10"/>
+    </w:p>
     <w:p>
       <w:pPr>
         <w:pStyle w:val="PargrafodaLista"/>
@@ -2719,6 +3694,8 @@
         <w:jc w:val="both"/>
         <w:rPr>
           <w:rFonts w:ascii="Times New Roman" w:hAnsi="Times New Roman" w:cs="Times New Roman"/>
+          <w:sz w:val="28"/>
+          <w:szCs w:val="28"/>
         </w:rPr>
       </w:pPr>
       <w:proofErr w:type="spellStart"/>
@@ -2727,6 +3704,8 @@
           <w:rFonts w:ascii="Times New Roman" w:hAnsi="Times New Roman" w:cs="Times New Roman"/>
           <w:b/>
           <w:bCs/>
+          <w:sz w:val="28"/>
+          <w:szCs w:val="28"/>
         </w:rPr>
         <w:t>Administrador</w:t>
       </w:r>
@@ -2736,55 +3715,33 @@
           <w:rFonts w:ascii="Times New Roman" w:hAnsi="Times New Roman" w:cs="Times New Roman"/>
           <w:b/>
           <w:bCs/>
+          <w:sz w:val="28"/>
+          <w:szCs w:val="28"/>
         </w:rPr>
         <w:t xml:space="preserve"> (Admin)</w:t>
       </w:r>
       <w:r>
         <w:rPr>
           <w:rFonts w:ascii="Times New Roman" w:hAnsi="Times New Roman" w:cs="Times New Roman"/>
+          <w:sz w:val="28"/>
+          <w:szCs w:val="28"/>
         </w:rPr>
         <w:t>:</w:t>
       </w:r>
     </w:p>
     <w:p>
       <w:pPr>
-        <w:pStyle w:val="PargrafodaLista"/>
-        <w:numPr>
-          <w:ilvl w:val="1"/>
-          <w:numId w:val="13"/>
-        </w:numPr>
-        <w:spacing w:line="360" w:lineRule="auto"/>
-        <w:rPr>
-          <w:rFonts w:ascii="Times New Roman" w:hAnsi="Times New Roman" w:cs="Times New Roman"/>
-          <w:lang w:val="pt-PT"/>
-        </w:rPr>
-      </w:pPr>
-      <w:r>
-        <w:rPr>
-          <w:rFonts w:ascii="Times New Roman" w:hAnsi="Times New Roman" w:cs="Times New Roman"/>
-          <w:lang w:val="pt-PT"/>
-        </w:rPr>
+        <w:pStyle w:val="Estilo1"/>
+      </w:pPr>
+      <w:r>
         <w:t>Controle total do sistema, incluindo gerenciamento de usuários, tarefas e categorias globais.</w:t>
       </w:r>
     </w:p>
     <w:p>
       <w:pPr>
-        <w:pStyle w:val="PargrafodaLista"/>
-        <w:numPr>
-          <w:ilvl w:val="1"/>
-          <w:numId w:val="13"/>
-        </w:numPr>
-        <w:spacing w:line="360" w:lineRule="auto"/>
-        <w:rPr>
-          <w:rFonts w:ascii="Times New Roman" w:hAnsi="Times New Roman" w:cs="Times New Roman"/>
-          <w:lang w:val="pt-PT"/>
-        </w:rPr>
-      </w:pPr>
-      <w:r>
-        <w:rPr>
-          <w:rFonts w:ascii="Times New Roman" w:hAnsi="Times New Roman" w:cs="Times New Roman"/>
-          <w:lang w:val="pt-PT"/>
-        </w:rPr>
+        <w:pStyle w:val="Estilo1"/>
+      </w:pPr>
+      <w:r>
         <w:t>Pode configurar permissões, monitorar a execução de tarefas e gerar relatórios de auditoria.</w:t>
       </w:r>
     </w:p>
@@ -2795,6 +3752,8 @@
         <w:ind w:left="1440"/>
         <w:rPr>
           <w:rFonts w:ascii="Times New Roman" w:hAnsi="Times New Roman" w:cs="Times New Roman"/>
+          <w:sz w:val="28"/>
+          <w:szCs w:val="28"/>
           <w:lang w:val="pt-PT"/>
         </w:rPr>
       </w:pPr>
@@ -2805,6 +3764,8 @@
         <w:spacing w:line="360" w:lineRule="auto"/>
         <w:rPr>
           <w:rFonts w:ascii="Times New Roman" w:hAnsi="Times New Roman" w:cs="Times New Roman"/>
+          <w:sz w:val="28"/>
+          <w:szCs w:val="28"/>
         </w:rPr>
       </w:pPr>
       <w:proofErr w:type="spellStart"/>
@@ -2813,6 +3774,8 @@
           <w:rFonts w:ascii="Times New Roman" w:hAnsi="Times New Roman" w:cs="Times New Roman"/>
           <w:b/>
           <w:bCs/>
+          <w:sz w:val="28"/>
+          <w:szCs w:val="28"/>
         </w:rPr>
         <w:t>Usuário</w:t>
       </w:r>
@@ -2822,6 +3785,8 @@
           <w:rFonts w:ascii="Times New Roman" w:hAnsi="Times New Roman" w:cs="Times New Roman"/>
           <w:b/>
           <w:bCs/>
+          <w:sz w:val="28"/>
+          <w:szCs w:val="28"/>
         </w:rPr>
         <w:t xml:space="preserve"> </w:t>
       </w:r>
@@ -2831,6 +3796,8 @@
           <w:rFonts w:ascii="Times New Roman" w:hAnsi="Times New Roman" w:cs="Times New Roman"/>
           <w:b/>
           <w:bCs/>
+          <w:sz w:val="28"/>
+          <w:szCs w:val="28"/>
         </w:rPr>
         <w:t>Comum</w:t>
       </w:r>
@@ -2838,49 +3805,25 @@
       <w:r>
         <w:rPr>
           <w:rFonts w:ascii="Times New Roman" w:hAnsi="Times New Roman" w:cs="Times New Roman"/>
+          <w:sz w:val="28"/>
+          <w:szCs w:val="28"/>
         </w:rPr>
         <w:t>:</w:t>
       </w:r>
     </w:p>
     <w:p>
       <w:pPr>
-        <w:pStyle w:val="PargrafodaLista"/>
-        <w:numPr>
-          <w:ilvl w:val="1"/>
-          <w:numId w:val="13"/>
-        </w:numPr>
-        <w:spacing w:line="360" w:lineRule="auto"/>
-        <w:rPr>
-          <w:rFonts w:ascii="Times New Roman" w:hAnsi="Times New Roman" w:cs="Times New Roman"/>
-          <w:lang w:val="pt-PT"/>
-        </w:rPr>
-      </w:pPr>
-      <w:r>
-        <w:rPr>
-          <w:rFonts w:ascii="Times New Roman" w:hAnsi="Times New Roman" w:cs="Times New Roman"/>
-          <w:lang w:val="pt-PT"/>
-        </w:rPr>
+        <w:pStyle w:val="Estilo1"/>
+      </w:pPr>
+      <w:r>
         <w:t>Permissão para criar, editar e organizar suas próprias tarefas.</w:t>
       </w:r>
     </w:p>
     <w:p>
       <w:pPr>
-        <w:pStyle w:val="PargrafodaLista"/>
-        <w:numPr>
-          <w:ilvl w:val="1"/>
-          <w:numId w:val="13"/>
-        </w:numPr>
-        <w:spacing w:line="360" w:lineRule="auto"/>
-        <w:rPr>
-          <w:rFonts w:ascii="Times New Roman" w:hAnsi="Times New Roman" w:cs="Times New Roman"/>
-          <w:lang w:val="pt-PT"/>
-        </w:rPr>
-      </w:pPr>
-      <w:r>
-        <w:rPr>
-          <w:rFonts w:ascii="Times New Roman" w:hAnsi="Times New Roman" w:cs="Times New Roman"/>
-          <w:lang w:val="pt-PT"/>
-        </w:rPr>
+        <w:pStyle w:val="Estilo1"/>
+      </w:pPr>
+      <w:r>
         <w:t>Pode colaborar em tarefas atribuídas por administradores e gerenciar prazos e prioridades.</w:t>
       </w:r>
     </w:p>
@@ -2889,7 +3832,10 @@
         <w:spacing w:line="360" w:lineRule="auto"/>
         <w:ind w:left="720"/>
         <w:rPr>
-          <w:rFonts w:ascii="Times New Roman" w:hAnsi="Times New Roman" w:cs="Times New Roman"/>
+          <w:rStyle w:val="Forte"/>
+          <w:rFonts w:ascii="Times New Roman" w:hAnsi="Times New Roman" w:cs="Times New Roman"/>
+          <w:b w:val="0"/>
+          <w:bCs w:val="0"/>
           <w:lang w:val="pt-PT"/>
         </w:rPr>
       </w:pPr>
@@ -2903,13 +3849,443 @@
     </w:p>
     <w:p>
       <w:pPr>
-        <w:pStyle w:val="PargrafodaLista"/>
-        <w:spacing w:line="360" w:lineRule="auto"/>
-        <w:rPr>
-          <w:rFonts w:ascii="Times New Roman" w:hAnsi="Times New Roman" w:cs="Times New Roman"/>
-          <w:lang w:val="pt-PT"/>
-        </w:rPr>
-      </w:pPr>
+        <w:pStyle w:val="TITULOCR9"/>
+        <w:rPr>
+          <w:rStyle w:val="Forte"/>
+          <w:b/>
+          <w:bCs/>
+        </w:rPr>
+      </w:pPr>
+    </w:p>
+    <w:p>
+      <w:pPr>
+        <w:pStyle w:val="TITULOCR9"/>
+        <w:rPr>
+          <w:rStyle w:val="Forte"/>
+          <w:b/>
+          <w:bCs/>
+        </w:rPr>
+      </w:pPr>
+      <w:bookmarkStart w:id="11" w:name="_Toc188792898"/>
+      <w:r>
+        <w:rPr>
+          <w:rStyle w:val="Forte"/>
+          <w:b/>
+          <w:bCs/>
+        </w:rPr>
+        <w:t>Cronograma para o Desenvolvimento do Sistema de Gestão de Tarefas</w:t>
+      </w:r>
+      <w:bookmarkEnd w:id="11"/>
+    </w:p>
+    <w:p>
+      <w:pPr>
+        <w:pStyle w:val="TITULOCR9"/>
+      </w:pPr>
+    </w:p>
+    <w:p>
+      <w:pPr>
+        <w:pStyle w:val="SUBTITULO007"/>
+        <w:rPr>
+          <w:lang w:val="pt-PT"/>
+        </w:rPr>
+      </w:pPr>
+      <w:bookmarkStart w:id="12" w:name="_Toc188792899"/>
+      <w:r>
+        <w:rPr>
+          <w:rStyle w:val="Forte"/>
+          <w:b/>
+          <w:bCs/>
+          <w:lang w:val="pt-PT"/>
+        </w:rPr>
+        <w:t xml:space="preserve">1º Mês: </w:t>
+      </w:r>
+      <w:proofErr w:type="spellStart"/>
+      <w:r>
+        <w:rPr>
+          <w:rStyle w:val="Forte"/>
+          <w:b/>
+          <w:bCs/>
+          <w:lang w:val="pt-PT"/>
+        </w:rPr>
+        <w:t>Planejamento</w:t>
+      </w:r>
+      <w:proofErr w:type="spellEnd"/>
+      <w:r>
+        <w:rPr>
+          <w:rStyle w:val="Forte"/>
+          <w:b/>
+          <w:bCs/>
+          <w:lang w:val="pt-PT"/>
+        </w:rPr>
+        <w:t xml:space="preserve"> e Início</w:t>
+      </w:r>
+      <w:bookmarkEnd w:id="12"/>
+    </w:p>
+    <w:p>
+      <w:pPr>
+        <w:pStyle w:val="Estilo2"/>
+        <w:rPr>
+          <w:lang w:val="pt-PT"/>
+        </w:rPr>
+      </w:pPr>
+      <w:r>
+        <w:rPr>
+          <w:lang w:val="pt-PT"/>
+        </w:rPr>
+        <w:t>Definição de objetivos e funcionalidades.</w:t>
+      </w:r>
+    </w:p>
+    <w:p>
+      <w:pPr>
+        <w:pStyle w:val="Estilo2"/>
+        <w:rPr>
+          <w:lang w:val="pt-PT"/>
+        </w:rPr>
+      </w:pPr>
+      <w:r>
+        <w:rPr>
+          <w:lang w:val="pt-PT"/>
+        </w:rPr>
+        <w:t>Pesquisa de mercado e escolha das tecnologias.</w:t>
+      </w:r>
+    </w:p>
+    <w:p>
+      <w:pPr>
+        <w:pStyle w:val="Estilo2"/>
+        <w:rPr>
+          <w:lang w:val="pt-PT"/>
+        </w:rPr>
+      </w:pPr>
+      <w:r>
+        <w:rPr>
+          <w:lang w:val="pt-PT"/>
+        </w:rPr>
+        <w:t>Estruturação inicial do sistema (banco de dados e arquitetura).</w:t>
+      </w:r>
+    </w:p>
+    <w:p>
+      <w:pPr>
+        <w:spacing w:after="0"/>
+      </w:pPr>
+      <w:r>
+        <w:pict w14:anchorId="2C83C1F9">
+          <v:rect id="_x0000_i1029" style="width:0;height:1.5pt" o:hralign="center" o:hrstd="t" o:hr="t" fillcolor="#a0a0a0" stroked="f"/>
+        </w:pict>
+      </w:r>
+    </w:p>
+    <w:p>
+      <w:pPr>
+        <w:pStyle w:val="SUBTITULO007"/>
+      </w:pPr>
+      <w:bookmarkStart w:id="13" w:name="_Toc188792900"/>
+      <w:r>
+        <w:rPr>
+          <w:rStyle w:val="Forte"/>
+          <w:b/>
+          <w:bCs/>
+        </w:rPr>
+        <w:t xml:space="preserve">2º </w:t>
+      </w:r>
+      <w:proofErr w:type="spellStart"/>
+      <w:r>
+        <w:rPr>
+          <w:rStyle w:val="Forte"/>
+          <w:b/>
+          <w:bCs/>
+        </w:rPr>
+        <w:t>Mês</w:t>
+      </w:r>
+      <w:proofErr w:type="spellEnd"/>
+      <w:r>
+        <w:rPr>
+          <w:rStyle w:val="Forte"/>
+          <w:b/>
+          <w:bCs/>
+        </w:rPr>
+        <w:t xml:space="preserve">: </w:t>
+      </w:r>
+      <w:proofErr w:type="spellStart"/>
+      <w:r>
+        <w:rPr>
+          <w:rStyle w:val="Forte"/>
+          <w:b/>
+          <w:bCs/>
+        </w:rPr>
+        <w:t>Desenvolvimento</w:t>
+      </w:r>
+      <w:proofErr w:type="spellEnd"/>
+      <w:r>
+        <w:rPr>
+          <w:rStyle w:val="Forte"/>
+          <w:b/>
+          <w:bCs/>
+        </w:rPr>
+        <w:t xml:space="preserve"> </w:t>
+      </w:r>
+      <w:proofErr w:type="spellStart"/>
+      <w:r>
+        <w:rPr>
+          <w:rStyle w:val="Forte"/>
+          <w:b/>
+          <w:bCs/>
+        </w:rPr>
+        <w:t>Inicial</w:t>
+      </w:r>
+      <w:bookmarkEnd w:id="13"/>
+      <w:proofErr w:type="spellEnd"/>
+    </w:p>
+    <w:p>
+      <w:pPr>
+        <w:pStyle w:val="Estilo2"/>
+        <w:rPr>
+          <w:lang w:val="pt-PT"/>
+        </w:rPr>
+      </w:pPr>
+      <w:r>
+        <w:rPr>
+          <w:lang w:val="pt-PT"/>
+        </w:rPr>
+        <w:t>Criação de tarefas, organização e categorização.</w:t>
+      </w:r>
+    </w:p>
+    <w:p>
+      <w:pPr>
+        <w:pStyle w:val="Estilo2"/>
+        <w:rPr>
+          <w:lang w:val="pt-PT"/>
+        </w:rPr>
+      </w:pPr>
+      <w:r>
+        <w:rPr>
+          <w:lang w:val="pt-PT"/>
+        </w:rPr>
+        <w:t>Implementação de prazos e prioridades.</w:t>
+      </w:r>
+    </w:p>
+    <w:p>
+      <w:pPr>
+        <w:pStyle w:val="Estilo2"/>
+      </w:pPr>
+      <w:proofErr w:type="spellStart"/>
+      <w:r>
+        <w:t>Desenvolvimento</w:t>
+      </w:r>
+      <w:proofErr w:type="spellEnd"/>
+      <w:r>
+        <w:t xml:space="preserve"> da interface </w:t>
+      </w:r>
+      <w:proofErr w:type="spellStart"/>
+      <w:r>
+        <w:t>responsiva</w:t>
+      </w:r>
+      <w:proofErr w:type="spellEnd"/>
+      <w:r>
+        <w:t>.</w:t>
+      </w:r>
+    </w:p>
+    <w:p>
+      <w:pPr>
+        <w:spacing w:after="0"/>
+      </w:pPr>
+      <w:r>
+        <w:pict w14:anchorId="55B53C48">
+          <v:rect id="_x0000_i1030" style="width:0;height:1.5pt" o:hralign="center" o:hrstd="t" o:hr="t" fillcolor="#a0a0a0" stroked="f"/>
+        </w:pict>
+      </w:r>
+    </w:p>
+    <w:p>
+      <w:pPr>
+        <w:pStyle w:val="SUBTITULO007"/>
+        <w:rPr>
+          <w:lang w:val="pt-PT"/>
+        </w:rPr>
+      </w:pPr>
+      <w:bookmarkStart w:id="14" w:name="_Toc188792901"/>
+      <w:r>
+        <w:rPr>
+          <w:rStyle w:val="Forte"/>
+          <w:b/>
+          <w:bCs/>
+          <w:lang w:val="pt-PT"/>
+        </w:rPr>
+        <w:t>3º Mês: Recursos Avançados e Testes</w:t>
+      </w:r>
+      <w:bookmarkEnd w:id="14"/>
+    </w:p>
+    <w:p>
+      <w:pPr>
+        <w:pStyle w:val="Estilo2"/>
+        <w:rPr>
+          <w:lang w:val="pt-PT"/>
+        </w:rPr>
+      </w:pPr>
+      <w:r>
+        <w:rPr>
+          <w:lang w:val="pt-PT"/>
+        </w:rPr>
+        <w:t>Implementação de notificações e sistema de permissões.</w:t>
+      </w:r>
+    </w:p>
+    <w:p>
+      <w:pPr>
+        <w:pStyle w:val="Estilo2"/>
+        <w:rPr>
+          <w:lang w:val="pt-PT"/>
+        </w:rPr>
+      </w:pPr>
+      <w:r>
+        <w:rPr>
+          <w:lang w:val="pt-PT"/>
+        </w:rPr>
+        <w:t>Testes de segurança e usabilidade.</w:t>
+      </w:r>
+    </w:p>
+    <w:p>
+      <w:pPr>
+        <w:pStyle w:val="Estilo2"/>
+        <w:rPr>
+          <w:lang w:val="pt-PT"/>
+        </w:rPr>
+      </w:pPr>
+      <w:r>
+        <w:rPr>
+          <w:lang w:val="pt-PT"/>
+        </w:rPr>
+        <w:t>Ajustes na interface e funcionalidades.</w:t>
+      </w:r>
+    </w:p>
+    <w:p>
+      <w:pPr>
+        <w:spacing w:after="0"/>
+      </w:pPr>
+      <w:r>
+        <w:pict w14:anchorId="24D6734B">
+          <v:rect id="_x0000_i1031" style="width:0;height:1.5pt" o:hralign="center" o:hrstd="t" o:hr="t" fillcolor="#a0a0a0" stroked="f"/>
+        </w:pict>
+      </w:r>
+    </w:p>
+    <w:p>
+      <w:pPr>
+        <w:pStyle w:val="SUBTITULO007"/>
+      </w:pPr>
+      <w:bookmarkStart w:id="15" w:name="_Toc188792902"/>
+      <w:r>
+        <w:rPr>
+          <w:rStyle w:val="Forte"/>
+          <w:b/>
+          <w:bCs/>
+        </w:rPr>
+        <w:t xml:space="preserve">4º </w:t>
+      </w:r>
+      <w:proofErr w:type="spellStart"/>
+      <w:r>
+        <w:rPr>
+          <w:rStyle w:val="Forte"/>
+          <w:b/>
+          <w:bCs/>
+        </w:rPr>
+        <w:t>Mês</w:t>
+      </w:r>
+      <w:proofErr w:type="spellEnd"/>
+      <w:r>
+        <w:rPr>
+          <w:rStyle w:val="Forte"/>
+          <w:b/>
+          <w:bCs/>
+        </w:rPr>
+        <w:t xml:space="preserve">: </w:t>
+      </w:r>
+      <w:proofErr w:type="spellStart"/>
+      <w:r>
+        <w:rPr>
+          <w:rStyle w:val="Forte"/>
+          <w:b/>
+          <w:bCs/>
+        </w:rPr>
+        <w:t>Finalização</w:t>
+      </w:r>
+      <w:proofErr w:type="spellEnd"/>
+      <w:r>
+        <w:rPr>
+          <w:rStyle w:val="Forte"/>
+          <w:b/>
+          <w:bCs/>
+        </w:rPr>
+        <w:t xml:space="preserve"> e </w:t>
+      </w:r>
+      <w:proofErr w:type="spellStart"/>
+      <w:r>
+        <w:rPr>
+          <w:rStyle w:val="Forte"/>
+          <w:b/>
+          <w:bCs/>
+        </w:rPr>
+        <w:t>Lançamento</w:t>
+      </w:r>
+      <w:bookmarkEnd w:id="15"/>
+      <w:proofErr w:type="spellEnd"/>
+    </w:p>
+    <w:p>
+      <w:pPr>
+        <w:pStyle w:val="Estilo2"/>
+        <w:rPr>
+          <w:lang w:val="pt-PT"/>
+        </w:rPr>
+      </w:pPr>
+      <w:r>
+        <w:rPr>
+          <w:lang w:val="pt-PT"/>
+        </w:rPr>
+        <w:t>Integração de relatórios e estatísticas.</w:t>
+      </w:r>
+    </w:p>
+    <w:p>
+      <w:pPr>
+        <w:pStyle w:val="Estilo2"/>
+        <w:rPr>
+          <w:lang w:val="pt-PT"/>
+        </w:rPr>
+      </w:pPr>
+      <w:r>
+        <w:rPr>
+          <w:lang w:val="pt-PT"/>
+        </w:rPr>
+        <w:t>Testes finais e ajustes com base no feedback.</w:t>
+      </w:r>
+    </w:p>
+    <w:p>
+      <w:pPr>
+        <w:pStyle w:val="Estilo2"/>
+      </w:pPr>
+      <w:proofErr w:type="spellStart"/>
+      <w:r>
+        <w:t>Lançamento</w:t>
+      </w:r>
+      <w:proofErr w:type="spellEnd"/>
+      <w:r>
+        <w:t xml:space="preserve"> </w:t>
+      </w:r>
+      <w:proofErr w:type="spellStart"/>
+      <w:r>
+        <w:t>oficial</w:t>
+      </w:r>
+      <w:proofErr w:type="spellEnd"/>
+      <w:r>
+        <w:t xml:space="preserve"> e </w:t>
+      </w:r>
+      <w:proofErr w:type="spellStart"/>
+      <w:r>
+        <w:t>suporte</w:t>
+      </w:r>
+      <w:proofErr w:type="spellEnd"/>
+      <w:r>
+        <w:t xml:space="preserve"> </w:t>
+      </w:r>
+      <w:proofErr w:type="spellStart"/>
+      <w:r>
+        <w:t>inicial</w:t>
+      </w:r>
+      <w:proofErr w:type="spellEnd"/>
     </w:p>
     <w:p>
       <w:pPr>
@@ -2934,6 +4310,268 @@
 <file path=word/numbering.xml><?xml version="1.0" encoding="utf-8"?>
 <w:numbering xmlns:wpc="http://schemas.microsoft.com/office/word/2010/wordprocessingCanvas" xmlns:cx="http://schemas.microsoft.com/office/drawing/2014/chartex" xmlns:mc="http://schemas.openxmlformats.org/markup-compatibility/2006" xmlns:o="urn:schemas-microsoft-com:office:office" xmlns:r="http://schemas.openxmlformats.org/officeDocument/2006/relationships" xmlns:m="http://schemas.openxmlformats.org/officeDocument/2006/math" xmlns:v="urn:schemas-microsoft-com:vml" xmlns:wp14="http://schemas.microsoft.com/office/word/2010/wordprocessingDrawing" xmlns:wp="http://schemas.openxmlformats.org/drawingml/2006/wordprocessingDrawing" xmlns:w10="urn:schemas-microsoft-com:office:word" xmlns:w="http://schemas.openxmlformats.org/wordprocessingml/2006/main" xmlns:w14="http://schemas.microsoft.com/office/word/2010/wordml" xmlns:w15="http://schemas.microsoft.com/office/word/2012/wordml" xmlns:w16se="http://schemas.microsoft.com/office/word/2015/wordml/symex" xmlns:wpg="http://schemas.microsoft.com/office/word/2010/wordprocessingGroup" xmlns:wpi="http://schemas.microsoft.com/office/word/2010/wordprocessingInk" xmlns:wne="http://schemas.microsoft.com/office/word/2006/wordml" xmlns:wps="http://schemas.microsoft.com/office/word/2010/wordprocessingShape" mc:Ignorable="w14 w15 w16se wp14">
   <w:abstractNum w:abstractNumId="0" w15:restartNumberingAfterBreak="0">
+    <w:nsid w:val="05A41D05"/>
+    <w:multiLevelType w:val="hybridMultilevel"/>
+    <w:tmpl w:val="C55279DC"/>
+    <w:lvl w:ilvl="0" w:tplc="904C5788">
+      <w:start w:val="1"/>
+      <w:numFmt w:val="bullet"/>
+      <w:lvlText w:val=""/>
+      <w:lvlJc w:val="left"/>
+      <w:pPr>
+        <w:ind w:left="720" w:hanging="360"/>
+      </w:pPr>
+      <w:rPr>
+        <w:rFonts w:ascii="Symbol" w:hAnsi="Symbol" w:hint="default"/>
+      </w:rPr>
+    </w:lvl>
+    <w:lvl w:ilvl="1" w:tplc="08160003" w:tentative="1">
+      <w:start w:val="1"/>
+      <w:numFmt w:val="bullet"/>
+      <w:lvlText w:val="o"/>
+      <w:lvlJc w:val="left"/>
+      <w:pPr>
+        <w:ind w:left="1440" w:hanging="360"/>
+      </w:pPr>
+      <w:rPr>
+        <w:rFonts w:ascii="Courier New" w:hAnsi="Courier New" w:cs="Courier New" w:hint="default"/>
+      </w:rPr>
+    </w:lvl>
+    <w:lvl w:ilvl="2" w:tplc="08160005" w:tentative="1">
+      <w:start w:val="1"/>
+      <w:numFmt w:val="bullet"/>
+      <w:lvlText w:val=""/>
+      <w:lvlJc w:val="left"/>
+      <w:pPr>
+        <w:ind w:left="2160" w:hanging="360"/>
+      </w:pPr>
+      <w:rPr>
+        <w:rFonts w:ascii="Wingdings" w:hAnsi="Wingdings" w:hint="default"/>
+      </w:rPr>
+    </w:lvl>
+    <w:lvl w:ilvl="3" w:tplc="08160001" w:tentative="1">
+      <w:start w:val="1"/>
+      <w:numFmt w:val="bullet"/>
+      <w:lvlText w:val=""/>
+      <w:lvlJc w:val="left"/>
+      <w:pPr>
+        <w:ind w:left="2880" w:hanging="360"/>
+      </w:pPr>
+      <w:rPr>
+        <w:rFonts w:ascii="Symbol" w:hAnsi="Symbol" w:hint="default"/>
+      </w:rPr>
+    </w:lvl>
+    <w:lvl w:ilvl="4" w:tplc="08160003" w:tentative="1">
+      <w:start w:val="1"/>
+      <w:numFmt w:val="bullet"/>
+      <w:lvlText w:val="o"/>
+      <w:lvlJc w:val="left"/>
+      <w:pPr>
+        <w:ind w:left="3600" w:hanging="360"/>
+      </w:pPr>
+      <w:rPr>
+        <w:rFonts w:ascii="Courier New" w:hAnsi="Courier New" w:cs="Courier New" w:hint="default"/>
+      </w:rPr>
+    </w:lvl>
+    <w:lvl w:ilvl="5" w:tplc="08160005" w:tentative="1">
+      <w:start w:val="1"/>
+      <w:numFmt w:val="bullet"/>
+      <w:lvlText w:val=""/>
+      <w:lvlJc w:val="left"/>
+      <w:pPr>
+        <w:ind w:left="4320" w:hanging="360"/>
+      </w:pPr>
+      <w:rPr>
+        <w:rFonts w:ascii="Wingdings" w:hAnsi="Wingdings" w:hint="default"/>
+      </w:rPr>
+    </w:lvl>
+    <w:lvl w:ilvl="6" w:tplc="08160001" w:tentative="1">
+      <w:start w:val="1"/>
+      <w:numFmt w:val="bullet"/>
+      <w:lvlText w:val=""/>
+      <w:lvlJc w:val="left"/>
+      <w:pPr>
+        <w:ind w:left="5040" w:hanging="360"/>
+      </w:pPr>
+      <w:rPr>
+        <w:rFonts w:ascii="Symbol" w:hAnsi="Symbol" w:hint="default"/>
+      </w:rPr>
+    </w:lvl>
+    <w:lvl w:ilvl="7" w:tplc="08160003" w:tentative="1">
+      <w:start w:val="1"/>
+      <w:numFmt w:val="bullet"/>
+      <w:lvlText w:val="o"/>
+      <w:lvlJc w:val="left"/>
+      <w:pPr>
+        <w:ind w:left="5760" w:hanging="360"/>
+      </w:pPr>
+      <w:rPr>
+        <w:rFonts w:ascii="Courier New" w:hAnsi="Courier New" w:cs="Courier New" w:hint="default"/>
+      </w:rPr>
+    </w:lvl>
+    <w:lvl w:ilvl="8" w:tplc="08160005" w:tentative="1">
+      <w:start w:val="1"/>
+      <w:numFmt w:val="bullet"/>
+      <w:lvlText w:val=""/>
+      <w:lvlJc w:val="left"/>
+      <w:pPr>
+        <w:ind w:left="6480" w:hanging="360"/>
+      </w:pPr>
+      <w:rPr>
+        <w:rFonts w:ascii="Wingdings" w:hAnsi="Wingdings" w:hint="default"/>
+      </w:rPr>
+    </w:lvl>
+  </w:abstractNum>
+  <w:abstractNum w:abstractNumId="1" w15:restartNumberingAfterBreak="0">
+    <w:nsid w:val="09FE15AB"/>
+    <w:multiLevelType w:val="multilevel"/>
+    <w:tmpl w:val="06A43CA0"/>
+    <w:lvl w:ilvl="0">
+      <w:start w:val="1"/>
+      <w:numFmt w:val="bullet"/>
+      <w:lvlText w:val=""/>
+      <w:lvlJc w:val="left"/>
+      <w:pPr>
+        <w:tabs>
+          <w:tab w:val="num" w:pos="720"/>
+        </w:tabs>
+        <w:ind w:left="720" w:hanging="360"/>
+      </w:pPr>
+      <w:rPr>
+        <w:rFonts w:ascii="Symbol" w:hAnsi="Symbol" w:hint="default"/>
+        <w:sz w:val="20"/>
+      </w:rPr>
+    </w:lvl>
+    <w:lvl w:ilvl="1" w:tentative="1">
+      <w:start w:val="1"/>
+      <w:numFmt w:val="bullet"/>
+      <w:lvlText w:val="o"/>
+      <w:lvlJc w:val="left"/>
+      <w:pPr>
+        <w:tabs>
+          <w:tab w:val="num" w:pos="1440"/>
+        </w:tabs>
+        <w:ind w:left="1440" w:hanging="360"/>
+      </w:pPr>
+      <w:rPr>
+        <w:rFonts w:ascii="Courier New" w:hAnsi="Courier New" w:hint="default"/>
+        <w:sz w:val="20"/>
+      </w:rPr>
+    </w:lvl>
+    <w:lvl w:ilvl="2" w:tentative="1">
+      <w:start w:val="1"/>
+      <w:numFmt w:val="bullet"/>
+      <w:lvlText w:val=""/>
+      <w:lvlJc w:val="left"/>
+      <w:pPr>
+        <w:tabs>
+          <w:tab w:val="num" w:pos="2160"/>
+        </w:tabs>
+        <w:ind w:left="2160" w:hanging="360"/>
+      </w:pPr>
+      <w:rPr>
+        <w:rFonts w:ascii="Wingdings" w:hAnsi="Wingdings" w:hint="default"/>
+        <w:sz w:val="20"/>
+      </w:rPr>
+    </w:lvl>
+    <w:lvl w:ilvl="3" w:tentative="1">
+      <w:start w:val="1"/>
+      <w:numFmt w:val="bullet"/>
+      <w:lvlText w:val=""/>
+      <w:lvlJc w:val="left"/>
+      <w:pPr>
+        <w:tabs>
+          <w:tab w:val="num" w:pos="2880"/>
+        </w:tabs>
+        <w:ind w:left="2880" w:hanging="360"/>
+      </w:pPr>
+      <w:rPr>
+        <w:rFonts w:ascii="Wingdings" w:hAnsi="Wingdings" w:hint="default"/>
+        <w:sz w:val="20"/>
+      </w:rPr>
+    </w:lvl>
+    <w:lvl w:ilvl="4" w:tentative="1">
+      <w:start w:val="1"/>
+      <w:numFmt w:val="bullet"/>
+      <w:lvlText w:val=""/>
+      <w:lvlJc w:val="left"/>
+      <w:pPr>
+        <w:tabs>
+          <w:tab w:val="num" w:pos="3600"/>
+        </w:tabs>
+        <w:ind w:left="3600" w:hanging="360"/>
+      </w:pPr>
+      <w:rPr>
+        <w:rFonts w:ascii="Wingdings" w:hAnsi="Wingdings" w:hint="default"/>
+        <w:sz w:val="20"/>
+      </w:rPr>
+    </w:lvl>
+    <w:lvl w:ilvl="5" w:tentative="1">
+      <w:start w:val="1"/>
+      <w:numFmt w:val="bullet"/>
+      <w:lvlText w:val=""/>
+      <w:lvlJc w:val="left"/>
+      <w:pPr>
+        <w:tabs>
+          <w:tab w:val="num" w:pos="4320"/>
+        </w:tabs>
+        <w:ind w:left="4320" w:hanging="360"/>
+      </w:pPr>
+      <w:rPr>
+        <w:rFonts w:ascii="Wingdings" w:hAnsi="Wingdings" w:hint="default"/>
+        <w:sz w:val="20"/>
+      </w:rPr>
+    </w:lvl>
+    <w:lvl w:ilvl="6" w:tentative="1">
+      <w:start w:val="1"/>
+      <w:numFmt w:val="bullet"/>
+      <w:lvlText w:val=""/>
+      <w:lvlJc w:val="left"/>
+      <w:pPr>
+        <w:tabs>
+          <w:tab w:val="num" w:pos="5040"/>
+        </w:tabs>
+        <w:ind w:left="5040" w:hanging="360"/>
+      </w:pPr>
+      <w:rPr>
+        <w:rFonts w:ascii="Wingdings" w:hAnsi="Wingdings" w:hint="default"/>
+        <w:sz w:val="20"/>
+      </w:rPr>
+    </w:lvl>
+    <w:lvl w:ilvl="7" w:tentative="1">
+      <w:start w:val="1"/>
+      <w:numFmt w:val="bullet"/>
+      <w:lvlText w:val=""/>
+      <w:lvlJc w:val="left"/>
+      <w:pPr>
+        <w:tabs>
+          <w:tab w:val="num" w:pos="5760"/>
+        </w:tabs>
+        <w:ind w:left="5760" w:hanging="360"/>
+      </w:pPr>
+      <w:rPr>
+        <w:rFonts w:ascii="Wingdings" w:hAnsi="Wingdings" w:hint="default"/>
+        <w:sz w:val="20"/>
+      </w:rPr>
+    </w:lvl>
+    <w:lvl w:ilvl="8" w:tentative="1">
+      <w:start w:val="1"/>
+      <w:numFmt w:val="bullet"/>
+      <w:lvlText w:val=""/>
+      <w:lvlJc w:val="left"/>
+      <w:pPr>
+        <w:tabs>
+          <w:tab w:val="num" w:pos="6480"/>
+        </w:tabs>
+        <w:ind w:left="6480" w:hanging="360"/>
+      </w:pPr>
+      <w:rPr>
+        <w:rFonts w:ascii="Wingdings" w:hAnsi="Wingdings" w:hint="default"/>
+        <w:sz w:val="20"/>
+      </w:rPr>
+    </w:lvl>
+  </w:abstractNum>
+  <w:abstractNum w:abstractNumId="2" w15:restartNumberingAfterBreak="0">
     <w:nsid w:val="0B8D4B6A"/>
     <w:multiLevelType w:val="hybridMultilevel"/>
     <w:tmpl w:val="D826A5E6"/>
@@ -3019,7 +4657,121 @@
       </w:pPr>
     </w:lvl>
   </w:abstractNum>
-  <w:abstractNum w:abstractNumId="1" w15:restartNumberingAfterBreak="0">
+  <w:abstractNum w:abstractNumId="3" w15:restartNumberingAfterBreak="0">
+    <w:nsid w:val="1FFA61F7"/>
+    <w:multiLevelType w:val="hybridMultilevel"/>
+    <w:tmpl w:val="B016E380"/>
+    <w:lvl w:ilvl="0" w:tplc="5BEA9D54">
+      <w:start w:val="1"/>
+      <w:numFmt w:val="bullet"/>
+      <w:pStyle w:val="Estilo2"/>
+      <w:lvlText w:val=""/>
+      <w:lvlJc w:val="left"/>
+      <w:pPr>
+        <w:ind w:left="720" w:hanging="360"/>
+      </w:pPr>
+      <w:rPr>
+        <w:rFonts w:ascii="Symbol" w:hAnsi="Symbol" w:hint="default"/>
+      </w:rPr>
+    </w:lvl>
+    <w:lvl w:ilvl="1" w:tplc="08160003" w:tentative="1">
+      <w:start w:val="1"/>
+      <w:numFmt w:val="bullet"/>
+      <w:lvlText w:val="o"/>
+      <w:lvlJc w:val="left"/>
+      <w:pPr>
+        <w:ind w:left="1440" w:hanging="360"/>
+      </w:pPr>
+      <w:rPr>
+        <w:rFonts w:ascii="Courier New" w:hAnsi="Courier New" w:cs="Courier New" w:hint="default"/>
+      </w:rPr>
+    </w:lvl>
+    <w:lvl w:ilvl="2" w:tplc="08160005" w:tentative="1">
+      <w:start w:val="1"/>
+      <w:numFmt w:val="bullet"/>
+      <w:lvlText w:val=""/>
+      <w:lvlJc w:val="left"/>
+      <w:pPr>
+        <w:ind w:left="2160" w:hanging="360"/>
+      </w:pPr>
+      <w:rPr>
+        <w:rFonts w:ascii="Wingdings" w:hAnsi="Wingdings" w:hint="default"/>
+      </w:rPr>
+    </w:lvl>
+    <w:lvl w:ilvl="3" w:tplc="08160001" w:tentative="1">
+      <w:start w:val="1"/>
+      <w:numFmt w:val="bullet"/>
+      <w:lvlText w:val=""/>
+      <w:lvlJc w:val="left"/>
+      <w:pPr>
+        <w:ind w:left="2880" w:hanging="360"/>
+      </w:pPr>
+      <w:rPr>
+        <w:rFonts w:ascii="Symbol" w:hAnsi="Symbol" w:hint="default"/>
+      </w:rPr>
+    </w:lvl>
+    <w:lvl w:ilvl="4" w:tplc="08160003" w:tentative="1">
+      <w:start w:val="1"/>
+      <w:numFmt w:val="bullet"/>
+      <w:lvlText w:val="o"/>
+      <w:lvlJc w:val="left"/>
+      <w:pPr>
+        <w:ind w:left="3600" w:hanging="360"/>
+      </w:pPr>
+      <w:rPr>
+        <w:rFonts w:ascii="Courier New" w:hAnsi="Courier New" w:cs="Courier New" w:hint="default"/>
+      </w:rPr>
+    </w:lvl>
+    <w:lvl w:ilvl="5" w:tplc="08160005" w:tentative="1">
+      <w:start w:val="1"/>
+      <w:numFmt w:val="bullet"/>
+      <w:lvlText w:val=""/>
+      <w:lvlJc w:val="left"/>
+      <w:pPr>
+        <w:ind w:left="4320" w:hanging="360"/>
+      </w:pPr>
+      <w:rPr>
+        <w:rFonts w:ascii="Wingdings" w:hAnsi="Wingdings" w:hint="default"/>
+      </w:rPr>
+    </w:lvl>
+    <w:lvl w:ilvl="6" w:tplc="08160001" w:tentative="1">
+      <w:start w:val="1"/>
+      <w:numFmt w:val="bullet"/>
+      <w:lvlText w:val=""/>
+      <w:lvlJc w:val="left"/>
+      <w:pPr>
+        <w:ind w:left="5040" w:hanging="360"/>
+      </w:pPr>
+      <w:rPr>
+        <w:rFonts w:ascii="Symbol" w:hAnsi="Symbol" w:hint="default"/>
+      </w:rPr>
+    </w:lvl>
+    <w:lvl w:ilvl="7" w:tplc="08160003" w:tentative="1">
+      <w:start w:val="1"/>
+      <w:numFmt w:val="bullet"/>
+      <w:lvlText w:val="o"/>
+      <w:lvlJc w:val="left"/>
+      <w:pPr>
+        <w:ind w:left="5760" w:hanging="360"/>
+      </w:pPr>
+      <w:rPr>
+        <w:rFonts w:ascii="Courier New" w:hAnsi="Courier New" w:cs="Courier New" w:hint="default"/>
+      </w:rPr>
+    </w:lvl>
+    <w:lvl w:ilvl="8" w:tplc="08160005" w:tentative="1">
+      <w:start w:val="1"/>
+      <w:numFmt w:val="bullet"/>
+      <w:lvlText w:val=""/>
+      <w:lvlJc w:val="left"/>
+      <w:pPr>
+        <w:ind w:left="6480" w:hanging="360"/>
+      </w:pPr>
+      <w:rPr>
+        <w:rFonts w:ascii="Wingdings" w:hAnsi="Wingdings" w:hint="default"/>
+      </w:rPr>
+    </w:lvl>
+  </w:abstractNum>
+  <w:abstractNum w:abstractNumId="4" w15:restartNumberingAfterBreak="0">
     <w:nsid w:val="24DB108B"/>
     <w:multiLevelType w:val="hybridMultilevel"/>
     <w:tmpl w:val="AF18BDBA"/>
@@ -3105,7 +4857,305 @@
       </w:pPr>
     </w:lvl>
   </w:abstractNum>
-  <w:abstractNum w:abstractNumId="2" w15:restartNumberingAfterBreak="0">
+  <w:abstractNum w:abstractNumId="5" w15:restartNumberingAfterBreak="0">
+    <w:nsid w:val="25E91EF8"/>
+    <w:multiLevelType w:val="multilevel"/>
+    <w:tmpl w:val="90AC929A"/>
+    <w:lvl w:ilvl="0">
+      <w:start w:val="1"/>
+      <w:numFmt w:val="bullet"/>
+      <w:lvlText w:val=""/>
+      <w:lvlJc w:val="left"/>
+      <w:pPr>
+        <w:tabs>
+          <w:tab w:val="num" w:pos="720"/>
+        </w:tabs>
+        <w:ind w:left="720" w:hanging="360"/>
+      </w:pPr>
+      <w:rPr>
+        <w:rFonts w:ascii="Symbol" w:hAnsi="Symbol" w:hint="default"/>
+        <w:sz w:val="20"/>
+      </w:rPr>
+    </w:lvl>
+    <w:lvl w:ilvl="1" w:tentative="1">
+      <w:start w:val="1"/>
+      <w:numFmt w:val="bullet"/>
+      <w:lvlText w:val="o"/>
+      <w:lvlJc w:val="left"/>
+      <w:pPr>
+        <w:tabs>
+          <w:tab w:val="num" w:pos="1440"/>
+        </w:tabs>
+        <w:ind w:left="1440" w:hanging="360"/>
+      </w:pPr>
+      <w:rPr>
+        <w:rFonts w:ascii="Courier New" w:hAnsi="Courier New" w:hint="default"/>
+        <w:sz w:val="20"/>
+      </w:rPr>
+    </w:lvl>
+    <w:lvl w:ilvl="2" w:tentative="1">
+      <w:start w:val="1"/>
+      <w:numFmt w:val="bullet"/>
+      <w:lvlText w:val=""/>
+      <w:lvlJc w:val="left"/>
+      <w:pPr>
+        <w:tabs>
+          <w:tab w:val="num" w:pos="2160"/>
+        </w:tabs>
+        <w:ind w:left="2160" w:hanging="360"/>
+      </w:pPr>
+      <w:rPr>
+        <w:rFonts w:ascii="Wingdings" w:hAnsi="Wingdings" w:hint="default"/>
+        <w:sz w:val="20"/>
+      </w:rPr>
+    </w:lvl>
+    <w:lvl w:ilvl="3" w:tentative="1">
+      <w:start w:val="1"/>
+      <w:numFmt w:val="bullet"/>
+      <w:lvlText w:val=""/>
+      <w:lvlJc w:val="left"/>
+      <w:pPr>
+        <w:tabs>
+          <w:tab w:val="num" w:pos="2880"/>
+        </w:tabs>
+        <w:ind w:left="2880" w:hanging="360"/>
+      </w:pPr>
+      <w:rPr>
+        <w:rFonts w:ascii="Wingdings" w:hAnsi="Wingdings" w:hint="default"/>
+        <w:sz w:val="20"/>
+      </w:rPr>
+    </w:lvl>
+    <w:lvl w:ilvl="4" w:tentative="1">
+      <w:start w:val="1"/>
+      <w:numFmt w:val="bullet"/>
+      <w:lvlText w:val=""/>
+      <w:lvlJc w:val="left"/>
+      <w:pPr>
+        <w:tabs>
+          <w:tab w:val="num" w:pos="3600"/>
+        </w:tabs>
+        <w:ind w:left="3600" w:hanging="360"/>
+      </w:pPr>
+      <w:rPr>
+        <w:rFonts w:ascii="Wingdings" w:hAnsi="Wingdings" w:hint="default"/>
+        <w:sz w:val="20"/>
+      </w:rPr>
+    </w:lvl>
+    <w:lvl w:ilvl="5" w:tentative="1">
+      <w:start w:val="1"/>
+      <w:numFmt w:val="bullet"/>
+      <w:lvlText w:val=""/>
+      <w:lvlJc w:val="left"/>
+      <w:pPr>
+        <w:tabs>
+          <w:tab w:val="num" w:pos="4320"/>
+        </w:tabs>
+        <w:ind w:left="4320" w:hanging="360"/>
+      </w:pPr>
+      <w:rPr>
+        <w:rFonts w:ascii="Wingdings" w:hAnsi="Wingdings" w:hint="default"/>
+        <w:sz w:val="20"/>
+      </w:rPr>
+    </w:lvl>
+    <w:lvl w:ilvl="6" w:tentative="1">
+      <w:start w:val="1"/>
+      <w:numFmt w:val="bullet"/>
+      <w:lvlText w:val=""/>
+      <w:lvlJc w:val="left"/>
+      <w:pPr>
+        <w:tabs>
+          <w:tab w:val="num" w:pos="5040"/>
+        </w:tabs>
+        <w:ind w:left="5040" w:hanging="360"/>
+      </w:pPr>
+      <w:rPr>
+        <w:rFonts w:ascii="Wingdings" w:hAnsi="Wingdings" w:hint="default"/>
+        <w:sz w:val="20"/>
+      </w:rPr>
+    </w:lvl>
+    <w:lvl w:ilvl="7" w:tentative="1">
+      <w:start w:val="1"/>
+      <w:numFmt w:val="bullet"/>
+      <w:lvlText w:val=""/>
+      <w:lvlJc w:val="left"/>
+      <w:pPr>
+        <w:tabs>
+          <w:tab w:val="num" w:pos="5760"/>
+        </w:tabs>
+        <w:ind w:left="5760" w:hanging="360"/>
+      </w:pPr>
+      <w:rPr>
+        <w:rFonts w:ascii="Wingdings" w:hAnsi="Wingdings" w:hint="default"/>
+        <w:sz w:val="20"/>
+      </w:rPr>
+    </w:lvl>
+    <w:lvl w:ilvl="8" w:tentative="1">
+      <w:start w:val="1"/>
+      <w:numFmt w:val="bullet"/>
+      <w:lvlText w:val=""/>
+      <w:lvlJc w:val="left"/>
+      <w:pPr>
+        <w:tabs>
+          <w:tab w:val="num" w:pos="6480"/>
+        </w:tabs>
+        <w:ind w:left="6480" w:hanging="360"/>
+      </w:pPr>
+      <w:rPr>
+        <w:rFonts w:ascii="Wingdings" w:hAnsi="Wingdings" w:hint="default"/>
+        <w:sz w:val="20"/>
+      </w:rPr>
+    </w:lvl>
+  </w:abstractNum>
+  <w:abstractNum w:abstractNumId="6" w15:restartNumberingAfterBreak="0">
+    <w:nsid w:val="27522942"/>
+    <w:multiLevelType w:val="multilevel"/>
+    <w:tmpl w:val="25CC90AA"/>
+    <w:lvl w:ilvl="0">
+      <w:start w:val="1"/>
+      <w:numFmt w:val="bullet"/>
+      <w:lvlText w:val=""/>
+      <w:lvlJc w:val="left"/>
+      <w:pPr>
+        <w:tabs>
+          <w:tab w:val="num" w:pos="720"/>
+        </w:tabs>
+        <w:ind w:left="720" w:hanging="360"/>
+      </w:pPr>
+      <w:rPr>
+        <w:rFonts w:ascii="Symbol" w:hAnsi="Symbol" w:hint="default"/>
+        <w:sz w:val="20"/>
+      </w:rPr>
+    </w:lvl>
+    <w:lvl w:ilvl="1" w:tentative="1">
+      <w:start w:val="1"/>
+      <w:numFmt w:val="bullet"/>
+      <w:lvlText w:val="o"/>
+      <w:lvlJc w:val="left"/>
+      <w:pPr>
+        <w:tabs>
+          <w:tab w:val="num" w:pos="1440"/>
+        </w:tabs>
+        <w:ind w:left="1440" w:hanging="360"/>
+      </w:pPr>
+      <w:rPr>
+        <w:rFonts w:ascii="Courier New" w:hAnsi="Courier New" w:hint="default"/>
+        <w:sz w:val="20"/>
+      </w:rPr>
+    </w:lvl>
+    <w:lvl w:ilvl="2" w:tentative="1">
+      <w:start w:val="1"/>
+      <w:numFmt w:val="bullet"/>
+      <w:lvlText w:val=""/>
+      <w:lvlJc w:val="left"/>
+      <w:pPr>
+        <w:tabs>
+          <w:tab w:val="num" w:pos="2160"/>
+        </w:tabs>
+        <w:ind w:left="2160" w:hanging="360"/>
+      </w:pPr>
+      <w:rPr>
+        <w:rFonts w:ascii="Wingdings" w:hAnsi="Wingdings" w:hint="default"/>
+        <w:sz w:val="20"/>
+      </w:rPr>
+    </w:lvl>
+    <w:lvl w:ilvl="3" w:tentative="1">
+      <w:start w:val="1"/>
+      <w:numFmt w:val="bullet"/>
+      <w:lvlText w:val=""/>
+      <w:lvlJc w:val="left"/>
+      <w:pPr>
+        <w:tabs>
+          <w:tab w:val="num" w:pos="2880"/>
+        </w:tabs>
+        <w:ind w:left="2880" w:hanging="360"/>
+      </w:pPr>
+      <w:rPr>
+        <w:rFonts w:ascii="Wingdings" w:hAnsi="Wingdings" w:hint="default"/>
+        <w:sz w:val="20"/>
+      </w:rPr>
+    </w:lvl>
+    <w:lvl w:ilvl="4" w:tentative="1">
+      <w:start w:val="1"/>
+      <w:numFmt w:val="bullet"/>
+      <w:lvlText w:val=""/>
+      <w:lvlJc w:val="left"/>
+      <w:pPr>
+        <w:tabs>
+          <w:tab w:val="num" w:pos="3600"/>
+        </w:tabs>
+        <w:ind w:left="3600" w:hanging="360"/>
+      </w:pPr>
+      <w:rPr>
+        <w:rFonts w:ascii="Wingdings" w:hAnsi="Wingdings" w:hint="default"/>
+        <w:sz w:val="20"/>
+      </w:rPr>
+    </w:lvl>
+    <w:lvl w:ilvl="5" w:tentative="1">
+      <w:start w:val="1"/>
+      <w:numFmt w:val="bullet"/>
+      <w:lvlText w:val=""/>
+      <w:lvlJc w:val="left"/>
+      <w:pPr>
+        <w:tabs>
+          <w:tab w:val="num" w:pos="4320"/>
+        </w:tabs>
+        <w:ind w:left="4320" w:hanging="360"/>
+      </w:pPr>
+      <w:rPr>
+        <w:rFonts w:ascii="Wingdings" w:hAnsi="Wingdings" w:hint="default"/>
+        <w:sz w:val="20"/>
+      </w:rPr>
+    </w:lvl>
+    <w:lvl w:ilvl="6" w:tentative="1">
+      <w:start w:val="1"/>
+      <w:numFmt w:val="bullet"/>
+      <w:lvlText w:val=""/>
+      <w:lvlJc w:val="left"/>
+      <w:pPr>
+        <w:tabs>
+          <w:tab w:val="num" w:pos="5040"/>
+        </w:tabs>
+        <w:ind w:left="5040" w:hanging="360"/>
+      </w:pPr>
+      <w:rPr>
+        <w:rFonts w:ascii="Wingdings" w:hAnsi="Wingdings" w:hint="default"/>
+        <w:sz w:val="20"/>
+      </w:rPr>
+    </w:lvl>
+    <w:lvl w:ilvl="7" w:tentative="1">
+      <w:start w:val="1"/>
+      <w:numFmt w:val="bullet"/>
+      <w:lvlText w:val=""/>
+      <w:lvlJc w:val="left"/>
+      <w:pPr>
+        <w:tabs>
+          <w:tab w:val="num" w:pos="5760"/>
+        </w:tabs>
+        <w:ind w:left="5760" w:hanging="360"/>
+      </w:pPr>
+      <w:rPr>
+        <w:rFonts w:ascii="Wingdings" w:hAnsi="Wingdings" w:hint="default"/>
+        <w:sz w:val="20"/>
+      </w:rPr>
+    </w:lvl>
+    <w:lvl w:ilvl="8" w:tentative="1">
+      <w:start w:val="1"/>
+      <w:numFmt w:val="bullet"/>
+      <w:lvlText w:val=""/>
+      <w:lvlJc w:val="left"/>
+      <w:pPr>
+        <w:tabs>
+          <w:tab w:val="num" w:pos="6480"/>
+        </w:tabs>
+        <w:ind w:left="6480" w:hanging="360"/>
+      </w:pPr>
+      <w:rPr>
+        <w:rFonts w:ascii="Wingdings" w:hAnsi="Wingdings" w:hint="default"/>
+        <w:sz w:val="20"/>
+      </w:rPr>
+    </w:lvl>
+  </w:abstractNum>
+  <w:abstractNum w:abstractNumId="7" w15:restartNumberingAfterBreak="0">
     <w:nsid w:val="30DB6CF1"/>
     <w:multiLevelType w:val="multilevel"/>
     <w:tmpl w:val="68ECA6E2"/>
@@ -3254,7 +5304,233 @@
       </w:rPr>
     </w:lvl>
   </w:abstractNum>
-  <w:abstractNum w:abstractNumId="3" w15:restartNumberingAfterBreak="0">
+  <w:abstractNum w:abstractNumId="8" w15:restartNumberingAfterBreak="0">
+    <w:nsid w:val="340267C5"/>
+    <w:multiLevelType w:val="hybridMultilevel"/>
+    <w:tmpl w:val="60E6D850"/>
+    <w:lvl w:ilvl="0" w:tplc="08160001">
+      <w:start w:val="1"/>
+      <w:numFmt w:val="bullet"/>
+      <w:lvlText w:val=""/>
+      <w:lvlJc w:val="left"/>
+      <w:pPr>
+        <w:ind w:left="720" w:hanging="360"/>
+      </w:pPr>
+      <w:rPr>
+        <w:rFonts w:ascii="Symbol" w:hAnsi="Symbol" w:hint="default"/>
+      </w:rPr>
+    </w:lvl>
+    <w:lvl w:ilvl="1" w:tplc="08160003" w:tentative="1">
+      <w:start w:val="1"/>
+      <w:numFmt w:val="bullet"/>
+      <w:lvlText w:val="o"/>
+      <w:lvlJc w:val="left"/>
+      <w:pPr>
+        <w:ind w:left="1440" w:hanging="360"/>
+      </w:pPr>
+      <w:rPr>
+        <w:rFonts w:ascii="Courier New" w:hAnsi="Courier New" w:cs="Courier New" w:hint="default"/>
+      </w:rPr>
+    </w:lvl>
+    <w:lvl w:ilvl="2" w:tplc="08160005" w:tentative="1">
+      <w:start w:val="1"/>
+      <w:numFmt w:val="bullet"/>
+      <w:lvlText w:val=""/>
+      <w:lvlJc w:val="left"/>
+      <w:pPr>
+        <w:ind w:left="2160" w:hanging="360"/>
+      </w:pPr>
+      <w:rPr>
+        <w:rFonts w:ascii="Wingdings" w:hAnsi="Wingdings" w:hint="default"/>
+      </w:rPr>
+    </w:lvl>
+    <w:lvl w:ilvl="3" w:tplc="08160001" w:tentative="1">
+      <w:start w:val="1"/>
+      <w:numFmt w:val="bullet"/>
+      <w:lvlText w:val=""/>
+      <w:lvlJc w:val="left"/>
+      <w:pPr>
+        <w:ind w:left="2880" w:hanging="360"/>
+      </w:pPr>
+      <w:rPr>
+        <w:rFonts w:ascii="Symbol" w:hAnsi="Symbol" w:hint="default"/>
+      </w:rPr>
+    </w:lvl>
+    <w:lvl w:ilvl="4" w:tplc="08160003" w:tentative="1">
+      <w:start w:val="1"/>
+      <w:numFmt w:val="bullet"/>
+      <w:lvlText w:val="o"/>
+      <w:lvlJc w:val="left"/>
+      <w:pPr>
+        <w:ind w:left="3600" w:hanging="360"/>
+      </w:pPr>
+      <w:rPr>
+        <w:rFonts w:ascii="Courier New" w:hAnsi="Courier New" w:cs="Courier New" w:hint="default"/>
+      </w:rPr>
+    </w:lvl>
+    <w:lvl w:ilvl="5" w:tplc="08160005" w:tentative="1">
+      <w:start w:val="1"/>
+      <w:numFmt w:val="bullet"/>
+      <w:lvlText w:val=""/>
+      <w:lvlJc w:val="left"/>
+      <w:pPr>
+        <w:ind w:left="4320" w:hanging="360"/>
+      </w:pPr>
+      <w:rPr>
+        <w:rFonts w:ascii="Wingdings" w:hAnsi="Wingdings" w:hint="default"/>
+      </w:rPr>
+    </w:lvl>
+    <w:lvl w:ilvl="6" w:tplc="08160001" w:tentative="1">
+      <w:start w:val="1"/>
+      <w:numFmt w:val="bullet"/>
+      <w:lvlText w:val=""/>
+      <w:lvlJc w:val="left"/>
+      <w:pPr>
+        <w:ind w:left="5040" w:hanging="360"/>
+      </w:pPr>
+      <w:rPr>
+        <w:rFonts w:ascii="Symbol" w:hAnsi="Symbol" w:hint="default"/>
+      </w:rPr>
+    </w:lvl>
+    <w:lvl w:ilvl="7" w:tplc="08160003" w:tentative="1">
+      <w:start w:val="1"/>
+      <w:numFmt w:val="bullet"/>
+      <w:lvlText w:val="o"/>
+      <w:lvlJc w:val="left"/>
+      <w:pPr>
+        <w:ind w:left="5760" w:hanging="360"/>
+      </w:pPr>
+      <w:rPr>
+        <w:rFonts w:ascii="Courier New" w:hAnsi="Courier New" w:cs="Courier New" w:hint="default"/>
+      </w:rPr>
+    </w:lvl>
+    <w:lvl w:ilvl="8" w:tplc="08160005" w:tentative="1">
+      <w:start w:val="1"/>
+      <w:numFmt w:val="bullet"/>
+      <w:lvlText w:val=""/>
+      <w:lvlJc w:val="left"/>
+      <w:pPr>
+        <w:ind w:left="6480" w:hanging="360"/>
+      </w:pPr>
+      <w:rPr>
+        <w:rFonts w:ascii="Wingdings" w:hAnsi="Wingdings" w:hint="default"/>
+      </w:rPr>
+    </w:lvl>
+  </w:abstractNum>
+  <w:abstractNum w:abstractNumId="9" w15:restartNumberingAfterBreak="0">
+    <w:nsid w:val="38AA071A"/>
+    <w:multiLevelType w:val="hybridMultilevel"/>
+    <w:tmpl w:val="67940872"/>
+    <w:lvl w:ilvl="0" w:tplc="08160001">
+      <w:start w:val="1"/>
+      <w:numFmt w:val="bullet"/>
+      <w:lvlText w:val=""/>
+      <w:lvlJc w:val="left"/>
+      <w:pPr>
+        <w:ind w:left="720" w:hanging="360"/>
+      </w:pPr>
+      <w:rPr>
+        <w:rFonts w:ascii="Symbol" w:hAnsi="Symbol" w:hint="default"/>
+      </w:rPr>
+    </w:lvl>
+    <w:lvl w:ilvl="1" w:tplc="08160003" w:tentative="1">
+      <w:start w:val="1"/>
+      <w:numFmt w:val="bullet"/>
+      <w:lvlText w:val="o"/>
+      <w:lvlJc w:val="left"/>
+      <w:pPr>
+        <w:ind w:left="1440" w:hanging="360"/>
+      </w:pPr>
+      <w:rPr>
+        <w:rFonts w:ascii="Courier New" w:hAnsi="Courier New" w:cs="Courier New" w:hint="default"/>
+      </w:rPr>
+    </w:lvl>
+    <w:lvl w:ilvl="2" w:tplc="08160005" w:tentative="1">
+      <w:start w:val="1"/>
+      <w:numFmt w:val="bullet"/>
+      <w:lvlText w:val=""/>
+      <w:lvlJc w:val="left"/>
+      <w:pPr>
+        <w:ind w:left="2160" w:hanging="360"/>
+      </w:pPr>
+      <w:rPr>
+        <w:rFonts w:ascii="Wingdings" w:hAnsi="Wingdings" w:hint="default"/>
+      </w:rPr>
+    </w:lvl>
+    <w:lvl w:ilvl="3" w:tplc="08160001" w:tentative="1">
+      <w:start w:val="1"/>
+      <w:numFmt w:val="bullet"/>
+      <w:lvlText w:val=""/>
+      <w:lvlJc w:val="left"/>
+      <w:pPr>
+        <w:ind w:left="2880" w:hanging="360"/>
+      </w:pPr>
+      <w:rPr>
+        <w:rFonts w:ascii="Symbol" w:hAnsi="Symbol" w:hint="default"/>
+      </w:rPr>
+    </w:lvl>
+    <w:lvl w:ilvl="4" w:tplc="08160003" w:tentative="1">
+      <w:start w:val="1"/>
+      <w:numFmt w:val="bullet"/>
+      <w:lvlText w:val="o"/>
+      <w:lvlJc w:val="left"/>
+      <w:pPr>
+        <w:ind w:left="3600" w:hanging="360"/>
+      </w:pPr>
+      <w:rPr>
+        <w:rFonts w:ascii="Courier New" w:hAnsi="Courier New" w:cs="Courier New" w:hint="default"/>
+      </w:rPr>
+    </w:lvl>
+    <w:lvl w:ilvl="5" w:tplc="08160005" w:tentative="1">
+      <w:start w:val="1"/>
+      <w:numFmt w:val="bullet"/>
+      <w:lvlText w:val=""/>
+      <w:lvlJc w:val="left"/>
+      <w:pPr>
+        <w:ind w:left="4320" w:hanging="360"/>
+      </w:pPr>
+      <w:rPr>
+        <w:rFonts w:ascii="Wingdings" w:hAnsi="Wingdings" w:hint="default"/>
+      </w:rPr>
+    </w:lvl>
+    <w:lvl w:ilvl="6" w:tplc="08160001" w:tentative="1">
+      <w:start w:val="1"/>
+      <w:numFmt w:val="bullet"/>
+      <w:lvlText w:val=""/>
+      <w:lvlJc w:val="left"/>
+      <w:pPr>
+        <w:ind w:left="5040" w:hanging="360"/>
+      </w:pPr>
+      <w:rPr>
+        <w:rFonts w:ascii="Symbol" w:hAnsi="Symbol" w:hint="default"/>
+      </w:rPr>
+    </w:lvl>
+    <w:lvl w:ilvl="7" w:tplc="08160003" w:tentative="1">
+      <w:start w:val="1"/>
+      <w:numFmt w:val="bullet"/>
+      <w:lvlText w:val="o"/>
+      <w:lvlJc w:val="left"/>
+      <w:pPr>
+        <w:ind w:left="5760" w:hanging="360"/>
+      </w:pPr>
+      <w:rPr>
+        <w:rFonts w:ascii="Courier New" w:hAnsi="Courier New" w:cs="Courier New" w:hint="default"/>
+      </w:rPr>
+    </w:lvl>
+    <w:lvl w:ilvl="8" w:tplc="08160005" w:tentative="1">
+      <w:start w:val="1"/>
+      <w:numFmt w:val="bullet"/>
+      <w:lvlText w:val=""/>
+      <w:lvlJc w:val="left"/>
+      <w:pPr>
+        <w:ind w:left="6480" w:hanging="360"/>
+      </w:pPr>
+      <w:rPr>
+        <w:rFonts w:ascii="Wingdings" w:hAnsi="Wingdings" w:hint="default"/>
+      </w:rPr>
+    </w:lvl>
+  </w:abstractNum>
+  <w:abstractNum w:abstractNumId="10" w15:restartNumberingAfterBreak="0">
     <w:nsid w:val="417E3B9A"/>
     <w:multiLevelType w:val="hybridMultilevel"/>
     <w:tmpl w:val="702A6B7C"/>
@@ -3340,7 +5616,7 @@
       </w:pPr>
     </w:lvl>
   </w:abstractNum>
-  <w:abstractNum w:abstractNumId="4" w15:restartNumberingAfterBreak="0">
+  <w:abstractNum w:abstractNumId="11" w15:restartNumberingAfterBreak="0">
     <w:nsid w:val="45087F30"/>
     <w:multiLevelType w:val="multilevel"/>
     <w:tmpl w:val="6E84596E"/>
@@ -3489,7 +5765,7 @@
       </w:rPr>
     </w:lvl>
   </w:abstractNum>
-  <w:abstractNum w:abstractNumId="5" w15:restartNumberingAfterBreak="0">
+  <w:abstractNum w:abstractNumId="12" w15:restartNumberingAfterBreak="0">
     <w:nsid w:val="45662AD4"/>
     <w:multiLevelType w:val="multilevel"/>
     <w:tmpl w:val="6D000EC4"/>
@@ -3638,7 +5914,7 @@
       </w:rPr>
     </w:lvl>
   </w:abstractNum>
-  <w:abstractNum w:abstractNumId="6" w15:restartNumberingAfterBreak="0">
+  <w:abstractNum w:abstractNumId="13" w15:restartNumberingAfterBreak="0">
     <w:nsid w:val="476D5349"/>
     <w:multiLevelType w:val="hybridMultilevel"/>
     <w:tmpl w:val="D4345AAA"/>
@@ -3724,7 +6000,120 @@
       </w:pPr>
     </w:lvl>
   </w:abstractNum>
-  <w:abstractNum w:abstractNumId="7" w15:restartNumberingAfterBreak="0">
+  <w:abstractNum w:abstractNumId="14" w15:restartNumberingAfterBreak="0">
+    <w:nsid w:val="4E57168B"/>
+    <w:multiLevelType w:val="hybridMultilevel"/>
+    <w:tmpl w:val="24DA479C"/>
+    <w:lvl w:ilvl="0" w:tplc="08160001">
+      <w:start w:val="1"/>
+      <w:numFmt w:val="bullet"/>
+      <w:lvlText w:val=""/>
+      <w:lvlJc w:val="left"/>
+      <w:pPr>
+        <w:ind w:left="720" w:hanging="360"/>
+      </w:pPr>
+      <w:rPr>
+        <w:rFonts w:ascii="Symbol" w:hAnsi="Symbol" w:hint="default"/>
+      </w:rPr>
+    </w:lvl>
+    <w:lvl w:ilvl="1" w:tplc="08160003" w:tentative="1">
+      <w:start w:val="1"/>
+      <w:numFmt w:val="bullet"/>
+      <w:lvlText w:val="o"/>
+      <w:lvlJc w:val="left"/>
+      <w:pPr>
+        <w:ind w:left="1440" w:hanging="360"/>
+      </w:pPr>
+      <w:rPr>
+        <w:rFonts w:ascii="Courier New" w:hAnsi="Courier New" w:cs="Courier New" w:hint="default"/>
+      </w:rPr>
+    </w:lvl>
+    <w:lvl w:ilvl="2" w:tplc="08160005" w:tentative="1">
+      <w:start w:val="1"/>
+      <w:numFmt w:val="bullet"/>
+      <w:lvlText w:val=""/>
+      <w:lvlJc w:val="left"/>
+      <w:pPr>
+        <w:ind w:left="2160" w:hanging="360"/>
+      </w:pPr>
+      <w:rPr>
+        <w:rFonts w:ascii="Wingdings" w:hAnsi="Wingdings" w:hint="default"/>
+      </w:rPr>
+    </w:lvl>
+    <w:lvl w:ilvl="3" w:tplc="08160001" w:tentative="1">
+      <w:start w:val="1"/>
+      <w:numFmt w:val="bullet"/>
+      <w:lvlText w:val=""/>
+      <w:lvlJc w:val="left"/>
+      <w:pPr>
+        <w:ind w:left="2880" w:hanging="360"/>
+      </w:pPr>
+      <w:rPr>
+        <w:rFonts w:ascii="Symbol" w:hAnsi="Symbol" w:hint="default"/>
+      </w:rPr>
+    </w:lvl>
+    <w:lvl w:ilvl="4" w:tplc="08160003" w:tentative="1">
+      <w:start w:val="1"/>
+      <w:numFmt w:val="bullet"/>
+      <w:lvlText w:val="o"/>
+      <w:lvlJc w:val="left"/>
+      <w:pPr>
+        <w:ind w:left="3600" w:hanging="360"/>
+      </w:pPr>
+      <w:rPr>
+        <w:rFonts w:ascii="Courier New" w:hAnsi="Courier New" w:cs="Courier New" w:hint="default"/>
+      </w:rPr>
+    </w:lvl>
+    <w:lvl w:ilvl="5" w:tplc="08160005" w:tentative="1">
+      <w:start w:val="1"/>
+      <w:numFmt w:val="bullet"/>
+      <w:lvlText w:val=""/>
+      <w:lvlJc w:val="left"/>
+      <w:pPr>
+        <w:ind w:left="4320" w:hanging="360"/>
+      </w:pPr>
+      <w:rPr>
+        <w:rFonts w:ascii="Wingdings" w:hAnsi="Wingdings" w:hint="default"/>
+      </w:rPr>
+    </w:lvl>
+    <w:lvl w:ilvl="6" w:tplc="08160001" w:tentative="1">
+      <w:start w:val="1"/>
+      <w:numFmt w:val="bullet"/>
+      <w:lvlText w:val=""/>
+      <w:lvlJc w:val="left"/>
+      <w:pPr>
+        <w:ind w:left="5040" w:hanging="360"/>
+      </w:pPr>
+      <w:rPr>
+        <w:rFonts w:ascii="Symbol" w:hAnsi="Symbol" w:hint="default"/>
+      </w:rPr>
+    </w:lvl>
+    <w:lvl w:ilvl="7" w:tplc="08160003" w:tentative="1">
+      <w:start w:val="1"/>
+      <w:numFmt w:val="bullet"/>
+      <w:lvlText w:val="o"/>
+      <w:lvlJc w:val="left"/>
+      <w:pPr>
+        <w:ind w:left="5760" w:hanging="360"/>
+      </w:pPr>
+      <w:rPr>
+        <w:rFonts w:ascii="Courier New" w:hAnsi="Courier New" w:cs="Courier New" w:hint="default"/>
+      </w:rPr>
+    </w:lvl>
+    <w:lvl w:ilvl="8" w:tplc="08160005" w:tentative="1">
+      <w:start w:val="1"/>
+      <w:numFmt w:val="bullet"/>
+      <w:lvlText w:val=""/>
+      <w:lvlJc w:val="left"/>
+      <w:pPr>
+        <w:ind w:left="6480" w:hanging="360"/>
+      </w:pPr>
+      <w:rPr>
+        <w:rFonts w:ascii="Wingdings" w:hAnsi="Wingdings" w:hint="default"/>
+      </w:rPr>
+    </w:lvl>
+  </w:abstractNum>
+  <w:abstractNum w:abstractNumId="15" w15:restartNumberingAfterBreak="0">
     <w:nsid w:val="4FA94572"/>
     <w:multiLevelType w:val="multilevel"/>
     <w:tmpl w:val="C9D6AC58"/>
@@ -3837,7 +6226,468 @@
       </w:pPr>
     </w:lvl>
   </w:abstractNum>
-  <w:abstractNum w:abstractNumId="8" w15:restartNumberingAfterBreak="0">
+  <w:abstractNum w:abstractNumId="16" w15:restartNumberingAfterBreak="0">
+    <w:nsid w:val="60AC6DFE"/>
+    <w:multiLevelType w:val="multilevel"/>
+    <w:tmpl w:val="F6F840DE"/>
+    <w:lvl w:ilvl="0">
+      <w:start w:val="1"/>
+      <w:numFmt w:val="bullet"/>
+      <w:lvlText w:val=""/>
+      <w:lvlJc w:val="left"/>
+      <w:pPr>
+        <w:tabs>
+          <w:tab w:val="num" w:pos="720"/>
+        </w:tabs>
+        <w:ind w:left="720" w:hanging="360"/>
+      </w:pPr>
+      <w:rPr>
+        <w:rFonts w:ascii="Symbol" w:hAnsi="Symbol" w:hint="default"/>
+        <w:sz w:val="20"/>
+      </w:rPr>
+    </w:lvl>
+    <w:lvl w:ilvl="1" w:tentative="1">
+      <w:start w:val="1"/>
+      <w:numFmt w:val="bullet"/>
+      <w:lvlText w:val="o"/>
+      <w:lvlJc w:val="left"/>
+      <w:pPr>
+        <w:tabs>
+          <w:tab w:val="num" w:pos="1440"/>
+        </w:tabs>
+        <w:ind w:left="1440" w:hanging="360"/>
+      </w:pPr>
+      <w:rPr>
+        <w:rFonts w:ascii="Courier New" w:hAnsi="Courier New" w:hint="default"/>
+        <w:sz w:val="20"/>
+      </w:rPr>
+    </w:lvl>
+    <w:lvl w:ilvl="2" w:tentative="1">
+      <w:start w:val="1"/>
+      <w:numFmt w:val="bullet"/>
+      <w:lvlText w:val=""/>
+      <w:lvlJc w:val="left"/>
+      <w:pPr>
+        <w:tabs>
+          <w:tab w:val="num" w:pos="2160"/>
+        </w:tabs>
+        <w:ind w:left="2160" w:hanging="360"/>
+      </w:pPr>
+      <w:rPr>
+        <w:rFonts w:ascii="Wingdings" w:hAnsi="Wingdings" w:hint="default"/>
+        <w:sz w:val="20"/>
+      </w:rPr>
+    </w:lvl>
+    <w:lvl w:ilvl="3" w:tentative="1">
+      <w:start w:val="1"/>
+      <w:numFmt w:val="bullet"/>
+      <w:lvlText w:val=""/>
+      <w:lvlJc w:val="left"/>
+      <w:pPr>
+        <w:tabs>
+          <w:tab w:val="num" w:pos="2880"/>
+        </w:tabs>
+        <w:ind w:left="2880" w:hanging="360"/>
+      </w:pPr>
+      <w:rPr>
+        <w:rFonts w:ascii="Wingdings" w:hAnsi="Wingdings" w:hint="default"/>
+        <w:sz w:val="20"/>
+      </w:rPr>
+    </w:lvl>
+    <w:lvl w:ilvl="4" w:tentative="1">
+      <w:start w:val="1"/>
+      <w:numFmt w:val="bullet"/>
+      <w:lvlText w:val=""/>
+      <w:lvlJc w:val="left"/>
+      <w:pPr>
+        <w:tabs>
+          <w:tab w:val="num" w:pos="3600"/>
+        </w:tabs>
+        <w:ind w:left="3600" w:hanging="360"/>
+      </w:pPr>
+      <w:rPr>
+        <w:rFonts w:ascii="Wingdings" w:hAnsi="Wingdings" w:hint="default"/>
+        <w:sz w:val="20"/>
+      </w:rPr>
+    </w:lvl>
+    <w:lvl w:ilvl="5" w:tentative="1">
+      <w:start w:val="1"/>
+      <w:numFmt w:val="bullet"/>
+      <w:lvlText w:val=""/>
+      <w:lvlJc w:val="left"/>
+      <w:pPr>
+        <w:tabs>
+          <w:tab w:val="num" w:pos="4320"/>
+        </w:tabs>
+        <w:ind w:left="4320" w:hanging="360"/>
+      </w:pPr>
+      <w:rPr>
+        <w:rFonts w:ascii="Wingdings" w:hAnsi="Wingdings" w:hint="default"/>
+        <w:sz w:val="20"/>
+      </w:rPr>
+    </w:lvl>
+    <w:lvl w:ilvl="6" w:tentative="1">
+      <w:start w:val="1"/>
+      <w:numFmt w:val="bullet"/>
+      <w:lvlText w:val=""/>
+      <w:lvlJc w:val="left"/>
+      <w:pPr>
+        <w:tabs>
+          <w:tab w:val="num" w:pos="5040"/>
+        </w:tabs>
+        <w:ind w:left="5040" w:hanging="360"/>
+      </w:pPr>
+      <w:rPr>
+        <w:rFonts w:ascii="Wingdings" w:hAnsi="Wingdings" w:hint="default"/>
+        <w:sz w:val="20"/>
+      </w:rPr>
+    </w:lvl>
+    <w:lvl w:ilvl="7" w:tentative="1">
+      <w:start w:val="1"/>
+      <w:numFmt w:val="bullet"/>
+      <w:lvlText w:val=""/>
+      <w:lvlJc w:val="left"/>
+      <w:pPr>
+        <w:tabs>
+          <w:tab w:val="num" w:pos="5760"/>
+        </w:tabs>
+        <w:ind w:left="5760" w:hanging="360"/>
+      </w:pPr>
+      <w:rPr>
+        <w:rFonts w:ascii="Wingdings" w:hAnsi="Wingdings" w:hint="default"/>
+        <w:sz w:val="20"/>
+      </w:rPr>
+    </w:lvl>
+    <w:lvl w:ilvl="8" w:tentative="1">
+      <w:start w:val="1"/>
+      <w:numFmt w:val="bullet"/>
+      <w:lvlText w:val=""/>
+      <w:lvlJc w:val="left"/>
+      <w:pPr>
+        <w:tabs>
+          <w:tab w:val="num" w:pos="6480"/>
+        </w:tabs>
+        <w:ind w:left="6480" w:hanging="360"/>
+      </w:pPr>
+      <w:rPr>
+        <w:rFonts w:ascii="Wingdings" w:hAnsi="Wingdings" w:hint="default"/>
+        <w:sz w:val="20"/>
+      </w:rPr>
+    </w:lvl>
+  </w:abstractNum>
+  <w:abstractNum w:abstractNumId="17" w15:restartNumberingAfterBreak="0">
+    <w:nsid w:val="61B40B39"/>
+    <w:multiLevelType w:val="hybridMultilevel"/>
+    <w:tmpl w:val="5A12BC98"/>
+    <w:lvl w:ilvl="0" w:tplc="08160001">
+      <w:start w:val="1"/>
+      <w:numFmt w:val="bullet"/>
+      <w:lvlText w:val=""/>
+      <w:lvlJc w:val="left"/>
+      <w:pPr>
+        <w:ind w:left="720" w:hanging="360"/>
+      </w:pPr>
+      <w:rPr>
+        <w:rFonts w:ascii="Symbol" w:hAnsi="Symbol" w:hint="default"/>
+      </w:rPr>
+    </w:lvl>
+    <w:lvl w:ilvl="1" w:tplc="08160003" w:tentative="1">
+      <w:start w:val="1"/>
+      <w:numFmt w:val="bullet"/>
+      <w:lvlText w:val="o"/>
+      <w:lvlJc w:val="left"/>
+      <w:pPr>
+        <w:ind w:left="1440" w:hanging="360"/>
+      </w:pPr>
+      <w:rPr>
+        <w:rFonts w:ascii="Courier New" w:hAnsi="Courier New" w:cs="Courier New" w:hint="default"/>
+      </w:rPr>
+    </w:lvl>
+    <w:lvl w:ilvl="2" w:tplc="08160005" w:tentative="1">
+      <w:start w:val="1"/>
+      <w:numFmt w:val="bullet"/>
+      <w:lvlText w:val=""/>
+      <w:lvlJc w:val="left"/>
+      <w:pPr>
+        <w:ind w:left="2160" w:hanging="360"/>
+      </w:pPr>
+      <w:rPr>
+        <w:rFonts w:ascii="Wingdings" w:hAnsi="Wingdings" w:hint="default"/>
+      </w:rPr>
+    </w:lvl>
+    <w:lvl w:ilvl="3" w:tplc="08160001" w:tentative="1">
+      <w:start w:val="1"/>
+      <w:numFmt w:val="bullet"/>
+      <w:lvlText w:val=""/>
+      <w:lvlJc w:val="left"/>
+      <w:pPr>
+        <w:ind w:left="2880" w:hanging="360"/>
+      </w:pPr>
+      <w:rPr>
+        <w:rFonts w:ascii="Symbol" w:hAnsi="Symbol" w:hint="default"/>
+      </w:rPr>
+    </w:lvl>
+    <w:lvl w:ilvl="4" w:tplc="08160003" w:tentative="1">
+      <w:start w:val="1"/>
+      <w:numFmt w:val="bullet"/>
+      <w:lvlText w:val="o"/>
+      <w:lvlJc w:val="left"/>
+      <w:pPr>
+        <w:ind w:left="3600" w:hanging="360"/>
+      </w:pPr>
+      <w:rPr>
+        <w:rFonts w:ascii="Courier New" w:hAnsi="Courier New" w:cs="Courier New" w:hint="default"/>
+      </w:rPr>
+    </w:lvl>
+    <w:lvl w:ilvl="5" w:tplc="08160005" w:tentative="1">
+      <w:start w:val="1"/>
+      <w:numFmt w:val="bullet"/>
+      <w:lvlText w:val=""/>
+      <w:lvlJc w:val="left"/>
+      <w:pPr>
+        <w:ind w:left="4320" w:hanging="360"/>
+      </w:pPr>
+      <w:rPr>
+        <w:rFonts w:ascii="Wingdings" w:hAnsi="Wingdings" w:hint="default"/>
+      </w:rPr>
+    </w:lvl>
+    <w:lvl w:ilvl="6" w:tplc="08160001" w:tentative="1">
+      <w:start w:val="1"/>
+      <w:numFmt w:val="bullet"/>
+      <w:lvlText w:val=""/>
+      <w:lvlJc w:val="left"/>
+      <w:pPr>
+        <w:ind w:left="5040" w:hanging="360"/>
+      </w:pPr>
+      <w:rPr>
+        <w:rFonts w:ascii="Symbol" w:hAnsi="Symbol" w:hint="default"/>
+      </w:rPr>
+    </w:lvl>
+    <w:lvl w:ilvl="7" w:tplc="08160003" w:tentative="1">
+      <w:start w:val="1"/>
+      <w:numFmt w:val="bullet"/>
+      <w:lvlText w:val="o"/>
+      <w:lvlJc w:val="left"/>
+      <w:pPr>
+        <w:ind w:left="5760" w:hanging="360"/>
+      </w:pPr>
+      <w:rPr>
+        <w:rFonts w:ascii="Courier New" w:hAnsi="Courier New" w:cs="Courier New" w:hint="default"/>
+      </w:rPr>
+    </w:lvl>
+    <w:lvl w:ilvl="8" w:tplc="08160005" w:tentative="1">
+      <w:start w:val="1"/>
+      <w:numFmt w:val="bullet"/>
+      <w:lvlText w:val=""/>
+      <w:lvlJc w:val="left"/>
+      <w:pPr>
+        <w:ind w:left="6480" w:hanging="360"/>
+      </w:pPr>
+      <w:rPr>
+        <w:rFonts w:ascii="Wingdings" w:hAnsi="Wingdings" w:hint="default"/>
+      </w:rPr>
+    </w:lvl>
+  </w:abstractNum>
+  <w:abstractNum w:abstractNumId="18" w15:restartNumberingAfterBreak="0">
+    <w:nsid w:val="6CE55AF7"/>
+    <w:multiLevelType w:val="hybridMultilevel"/>
+    <w:tmpl w:val="13482ACE"/>
+    <w:lvl w:ilvl="0" w:tplc="0816000F">
+      <w:start w:val="1"/>
+      <w:numFmt w:val="decimal"/>
+      <w:lvlText w:val="%1."/>
+      <w:lvlJc w:val="left"/>
+      <w:pPr>
+        <w:ind w:left="720" w:hanging="360"/>
+      </w:pPr>
+    </w:lvl>
+    <w:lvl w:ilvl="1" w:tplc="08160019" w:tentative="1">
+      <w:start w:val="1"/>
+      <w:numFmt w:val="lowerLetter"/>
+      <w:lvlText w:val="%2."/>
+      <w:lvlJc w:val="left"/>
+      <w:pPr>
+        <w:ind w:left="1440" w:hanging="360"/>
+      </w:pPr>
+    </w:lvl>
+    <w:lvl w:ilvl="2" w:tplc="0816001B" w:tentative="1">
+      <w:start w:val="1"/>
+      <w:numFmt w:val="lowerRoman"/>
+      <w:lvlText w:val="%3."/>
+      <w:lvlJc w:val="right"/>
+      <w:pPr>
+        <w:ind w:left="2160" w:hanging="180"/>
+      </w:pPr>
+    </w:lvl>
+    <w:lvl w:ilvl="3" w:tplc="0816000F" w:tentative="1">
+      <w:start w:val="1"/>
+      <w:numFmt w:val="decimal"/>
+      <w:lvlText w:val="%4."/>
+      <w:lvlJc w:val="left"/>
+      <w:pPr>
+        <w:ind w:left="2880" w:hanging="360"/>
+      </w:pPr>
+    </w:lvl>
+    <w:lvl w:ilvl="4" w:tplc="08160019" w:tentative="1">
+      <w:start w:val="1"/>
+      <w:numFmt w:val="lowerLetter"/>
+      <w:lvlText w:val="%5."/>
+      <w:lvlJc w:val="left"/>
+      <w:pPr>
+        <w:ind w:left="3600" w:hanging="360"/>
+      </w:pPr>
+    </w:lvl>
+    <w:lvl w:ilvl="5" w:tplc="0816001B" w:tentative="1">
+      <w:start w:val="1"/>
+      <w:numFmt w:val="lowerRoman"/>
+      <w:lvlText w:val="%6."/>
+      <w:lvlJc w:val="right"/>
+      <w:pPr>
+        <w:ind w:left="4320" w:hanging="180"/>
+      </w:pPr>
+    </w:lvl>
+    <w:lvl w:ilvl="6" w:tplc="0816000F" w:tentative="1">
+      <w:start w:val="1"/>
+      <w:numFmt w:val="decimal"/>
+      <w:lvlText w:val="%7."/>
+      <w:lvlJc w:val="left"/>
+      <w:pPr>
+        <w:ind w:left="5040" w:hanging="360"/>
+      </w:pPr>
+    </w:lvl>
+    <w:lvl w:ilvl="7" w:tplc="08160019" w:tentative="1">
+      <w:start w:val="1"/>
+      <w:numFmt w:val="lowerLetter"/>
+      <w:lvlText w:val="%8."/>
+      <w:lvlJc w:val="left"/>
+      <w:pPr>
+        <w:ind w:left="5760" w:hanging="360"/>
+      </w:pPr>
+    </w:lvl>
+    <w:lvl w:ilvl="8" w:tplc="0816001B" w:tentative="1">
+      <w:start w:val="1"/>
+      <w:numFmt w:val="lowerRoman"/>
+      <w:lvlText w:val="%9."/>
+      <w:lvlJc w:val="right"/>
+      <w:pPr>
+        <w:ind w:left="6480" w:hanging="180"/>
+      </w:pPr>
+    </w:lvl>
+  </w:abstractNum>
+  <w:abstractNum w:abstractNumId="19" w15:restartNumberingAfterBreak="0">
+    <w:nsid w:val="707D3FE7"/>
+    <w:multiLevelType w:val="hybridMultilevel"/>
+    <w:tmpl w:val="73BA0392"/>
+    <w:lvl w:ilvl="0" w:tplc="08160001">
+      <w:start w:val="1"/>
+      <w:numFmt w:val="bullet"/>
+      <w:lvlText w:val=""/>
+      <w:lvlJc w:val="left"/>
+      <w:pPr>
+        <w:ind w:left="720" w:hanging="360"/>
+      </w:pPr>
+      <w:rPr>
+        <w:rFonts w:ascii="Symbol" w:hAnsi="Symbol" w:hint="default"/>
+      </w:rPr>
+    </w:lvl>
+    <w:lvl w:ilvl="1" w:tplc="08160003" w:tentative="1">
+      <w:start w:val="1"/>
+      <w:numFmt w:val="bullet"/>
+      <w:lvlText w:val="o"/>
+      <w:lvlJc w:val="left"/>
+      <w:pPr>
+        <w:ind w:left="1440" w:hanging="360"/>
+      </w:pPr>
+      <w:rPr>
+        <w:rFonts w:ascii="Courier New" w:hAnsi="Courier New" w:cs="Courier New" w:hint="default"/>
+      </w:rPr>
+    </w:lvl>
+    <w:lvl w:ilvl="2" w:tplc="08160005" w:tentative="1">
+      <w:start w:val="1"/>
+      <w:numFmt w:val="bullet"/>
+      <w:lvlText w:val=""/>
+      <w:lvlJc w:val="left"/>
+      <w:pPr>
+        <w:ind w:left="2160" w:hanging="360"/>
+      </w:pPr>
+      <w:rPr>
+        <w:rFonts w:ascii="Wingdings" w:hAnsi="Wingdings" w:hint="default"/>
+      </w:rPr>
+    </w:lvl>
+    <w:lvl w:ilvl="3" w:tplc="08160001" w:tentative="1">
+      <w:start w:val="1"/>
+      <w:numFmt w:val="bullet"/>
+      <w:lvlText w:val=""/>
+      <w:lvlJc w:val="left"/>
+      <w:pPr>
+        <w:ind w:left="2880" w:hanging="360"/>
+      </w:pPr>
+      <w:rPr>
+        <w:rFonts w:ascii="Symbol" w:hAnsi="Symbol" w:hint="default"/>
+      </w:rPr>
+    </w:lvl>
+    <w:lvl w:ilvl="4" w:tplc="08160003" w:tentative="1">
+      <w:start w:val="1"/>
+      <w:numFmt w:val="bullet"/>
+      <w:lvlText w:val="o"/>
+      <w:lvlJc w:val="left"/>
+      <w:pPr>
+        <w:ind w:left="3600" w:hanging="360"/>
+      </w:pPr>
+      <w:rPr>
+        <w:rFonts w:ascii="Courier New" w:hAnsi="Courier New" w:cs="Courier New" w:hint="default"/>
+      </w:rPr>
+    </w:lvl>
+    <w:lvl w:ilvl="5" w:tplc="08160005" w:tentative="1">
+      <w:start w:val="1"/>
+      <w:numFmt w:val="bullet"/>
+      <w:lvlText w:val=""/>
+      <w:lvlJc w:val="left"/>
+      <w:pPr>
+        <w:ind w:left="4320" w:hanging="360"/>
+      </w:pPr>
+      <w:rPr>
+        <w:rFonts w:ascii="Wingdings" w:hAnsi="Wingdings" w:hint="default"/>
+      </w:rPr>
+    </w:lvl>
+    <w:lvl w:ilvl="6" w:tplc="08160001" w:tentative="1">
+      <w:start w:val="1"/>
+      <w:numFmt w:val="bullet"/>
+      <w:lvlText w:val=""/>
+      <w:lvlJc w:val="left"/>
+      <w:pPr>
+        <w:ind w:left="5040" w:hanging="360"/>
+      </w:pPr>
+      <w:rPr>
+        <w:rFonts w:ascii="Symbol" w:hAnsi="Symbol" w:hint="default"/>
+      </w:rPr>
+    </w:lvl>
+    <w:lvl w:ilvl="7" w:tplc="08160003" w:tentative="1">
+      <w:start w:val="1"/>
+      <w:numFmt w:val="bullet"/>
+      <w:lvlText w:val="o"/>
+      <w:lvlJc w:val="left"/>
+      <w:pPr>
+        <w:ind w:left="5760" w:hanging="360"/>
+      </w:pPr>
+      <w:rPr>
+        <w:rFonts w:ascii="Courier New" w:hAnsi="Courier New" w:cs="Courier New" w:hint="default"/>
+      </w:rPr>
+    </w:lvl>
+    <w:lvl w:ilvl="8" w:tplc="08160005" w:tentative="1">
+      <w:start w:val="1"/>
+      <w:numFmt w:val="bullet"/>
+      <w:lvlText w:val=""/>
+      <w:lvlJc w:val="left"/>
+      <w:pPr>
+        <w:ind w:left="6480" w:hanging="360"/>
+      </w:pPr>
+      <w:rPr>
+        <w:rFonts w:ascii="Wingdings" w:hAnsi="Wingdings" w:hint="default"/>
+      </w:rPr>
+    </w:lvl>
+  </w:abstractNum>
+  <w:abstractNum w:abstractNumId="20" w15:restartNumberingAfterBreak="0">
     <w:nsid w:val="76B13C75"/>
     <w:multiLevelType w:val="multilevel"/>
     <w:tmpl w:val="09E0220A"/>
@@ -3986,7 +6836,7 @@
       </w:rPr>
     </w:lvl>
   </w:abstractNum>
-  <w:abstractNum w:abstractNumId="9" w15:restartNumberingAfterBreak="0">
+  <w:abstractNum w:abstractNumId="21" w15:restartNumberingAfterBreak="0">
     <w:nsid w:val="788B4CA8"/>
     <w:multiLevelType w:val="multilevel"/>
     <w:tmpl w:val="321E1C02"/>
@@ -4103,7 +6953,7 @@
       </w:pPr>
     </w:lvl>
   </w:abstractNum>
-  <w:abstractNum w:abstractNumId="10" w15:restartNumberingAfterBreak="0">
+  <w:abstractNum w:abstractNumId="22" w15:restartNumberingAfterBreak="0">
     <w:nsid w:val="7A375D43"/>
     <w:multiLevelType w:val="multilevel"/>
     <w:tmpl w:val="386CCED0"/>
@@ -4252,7 +7102,7 @@
       </w:rPr>
     </w:lvl>
   </w:abstractNum>
-  <w:abstractNum w:abstractNumId="11" w15:restartNumberingAfterBreak="0">
+  <w:abstractNum w:abstractNumId="23" w15:restartNumberingAfterBreak="0">
     <w:nsid w:val="7AFE39A1"/>
     <w:multiLevelType w:val="multilevel"/>
     <w:tmpl w:val="44C6AF4C"/>
@@ -4365,7 +7215,7 @@
       </w:pPr>
     </w:lvl>
   </w:abstractNum>
-  <w:abstractNum w:abstractNumId="12" w15:restartNumberingAfterBreak="0">
+  <w:abstractNum w:abstractNumId="24" w15:restartNumberingAfterBreak="0">
     <w:nsid w:val="7F81412C"/>
     <w:multiLevelType w:val="hybridMultilevel"/>
     <w:tmpl w:val="CC323DE4"/>
@@ -4452,43 +7302,79 @@
     </w:lvl>
   </w:abstractNum>
   <w:num w:numId="1">
+    <w:abstractNumId w:val="23"/>
+  </w:num>
+  <w:num w:numId="2">
+    <w:abstractNumId w:val="15"/>
+  </w:num>
+  <w:num w:numId="3">
+    <w:abstractNumId w:val="13"/>
+  </w:num>
+  <w:num w:numId="4">
+    <w:abstractNumId w:val="24"/>
+  </w:num>
+  <w:num w:numId="5">
+    <w:abstractNumId w:val="2"/>
+  </w:num>
+  <w:num w:numId="6">
+    <w:abstractNumId w:val="4"/>
+  </w:num>
+  <w:num w:numId="7">
+    <w:abstractNumId w:val="10"/>
+  </w:num>
+  <w:num w:numId="8">
     <w:abstractNumId w:val="11"/>
   </w:num>
-  <w:num w:numId="2">
+  <w:num w:numId="9">
+    <w:abstractNumId w:val="20"/>
+  </w:num>
+  <w:num w:numId="10">
     <w:abstractNumId w:val="7"/>
   </w:num>
-  <w:num w:numId="3">
+  <w:num w:numId="11">
+    <w:abstractNumId w:val="12"/>
+  </w:num>
+  <w:num w:numId="12">
+    <w:abstractNumId w:val="22"/>
+  </w:num>
+  <w:num w:numId="13">
+    <w:abstractNumId w:val="21"/>
+  </w:num>
+  <w:num w:numId="14">
+    <w:abstractNumId w:val="3"/>
+  </w:num>
+  <w:num w:numId="15">
+    <w:abstractNumId w:val="18"/>
+  </w:num>
+  <w:num w:numId="16">
+    <w:abstractNumId w:val="14"/>
+  </w:num>
+  <w:num w:numId="17">
+    <w:abstractNumId w:val="8"/>
+  </w:num>
+  <w:num w:numId="18">
+    <w:abstractNumId w:val="17"/>
+  </w:num>
+  <w:num w:numId="19">
+    <w:abstractNumId w:val="19"/>
+  </w:num>
+  <w:num w:numId="20">
+    <w:abstractNumId w:val="0"/>
+  </w:num>
+  <w:num w:numId="21">
+    <w:abstractNumId w:val="9"/>
+  </w:num>
+  <w:num w:numId="22">
+    <w:abstractNumId w:val="1"/>
+  </w:num>
+  <w:num w:numId="23">
     <w:abstractNumId w:val="6"/>
   </w:num>
-  <w:num w:numId="4">
-    <w:abstractNumId w:val="12"/>
-  </w:num>
-  <w:num w:numId="5">
-    <w:abstractNumId w:val="0"/>
-  </w:num>
-  <w:num w:numId="6">
-    <w:abstractNumId w:val="1"/>
-  </w:num>
-  <w:num w:numId="7">
-    <w:abstractNumId w:val="3"/>
-  </w:num>
-  <w:num w:numId="8">
-    <w:abstractNumId w:val="4"/>
-  </w:num>
-  <w:num w:numId="9">
-    <w:abstractNumId w:val="8"/>
-  </w:num>
-  <w:num w:numId="10">
-    <w:abstractNumId w:val="2"/>
-  </w:num>
-  <w:num w:numId="11">
+  <w:num w:numId="24">
     <w:abstractNumId w:val="5"/>
   </w:num>
-  <w:num w:numId="12">
-    <w:abstractNumId w:val="10"/>
-  </w:num>
-  <w:num w:numId="13">
-    <w:abstractNumId w:val="9"/>
+  <w:num w:numId="25">
+    <w:abstractNumId w:val="16"/>
   </w:num>
 </w:numbering>
 </file>
@@ -5585,6 +8471,68 @@
       <w:szCs w:val="28"/>
     </w:rPr>
   </w:style>
+  <w:style w:type="character" w:styleId="Forte">
+    <w:name w:val="Strong"/>
+    <w:basedOn w:val="Tipodeletrapredefinidodopargrafo"/>
+    <w:uiPriority w:val="22"/>
+    <w:qFormat/>
+    <w:rsid w:val="00A83AA8"/>
+    <w:rPr>
+      <w:b/>
+      <w:bCs/>
+    </w:rPr>
+  </w:style>
+  <w:style w:type="paragraph" w:customStyle="1" w:styleId="Estilo1">
+    <w:name w:val="Estilo1"/>
+    <w:basedOn w:val="PargrafodaLista"/>
+    <w:link w:val="Estilo1Carter"/>
+    <w:qFormat/>
+    <w:rsid w:val="00125B87"/>
+    <w:pPr>
+      <w:numPr>
+        <w:numId w:val="14"/>
+      </w:numPr>
+      <w:spacing w:after="0" w:line="360" w:lineRule="auto"/>
+    </w:pPr>
+    <w:rPr>
+      <w:rFonts w:ascii="Times New Roman" w:eastAsia="Times New Roman" w:hAnsi="Times New Roman" w:cs="Times New Roman"/>
+      <w:kern w:val="0"/>
+      <w:lang w:val="pt-PT" w:eastAsia="pt-PT"/>
+      <w14:ligatures w14:val="none"/>
+    </w:rPr>
+  </w:style>
+  <w:style w:type="paragraph" w:customStyle="1" w:styleId="Estilo2">
+    <w:name w:val="Estilo2"/>
+    <w:basedOn w:val="PargrafodaLista"/>
+    <w:link w:val="Estilo2Carter"/>
+    <w:qFormat/>
+    <w:rsid w:val="00125B87"/>
+    <w:pPr>
+      <w:numPr>
+        <w:numId w:val="14"/>
+      </w:numPr>
+      <w:spacing w:after="0" w:line="360" w:lineRule="auto"/>
+      <w:ind w:left="714" w:hanging="357"/>
+    </w:pPr>
+  </w:style>
+  <w:style w:type="character" w:customStyle="1" w:styleId="Estilo1Carter">
+    <w:name w:val="Estilo1 Caráter"/>
+    <w:basedOn w:val="PargrafodaListaCarter"/>
+    <w:link w:val="Estilo1"/>
+    <w:rsid w:val="00125B87"/>
+    <w:rPr>
+      <w:rFonts w:ascii="Times New Roman" w:eastAsia="Times New Roman" w:hAnsi="Times New Roman" w:cs="Times New Roman"/>
+      <w:kern w:val="0"/>
+      <w:lang w:val="pt-PT" w:eastAsia="pt-PT"/>
+      <w14:ligatures w14:val="none"/>
+    </w:rPr>
+  </w:style>
+  <w:style w:type="character" w:customStyle="1" w:styleId="Estilo2Carter">
+    <w:name w:val="Estilo2 Caráter"/>
+    <w:basedOn w:val="PargrafodaListaCarter"/>
+    <w:link w:val="Estilo2"/>
+    <w:rsid w:val="00125B87"/>
+  </w:style>
 </w:styles>
 </file>
 
@@ -5888,7 +8836,7 @@
 </file>
 
 <file path=customXml/itemProps1.xml><?xml version="1.0" encoding="utf-8"?>
-<ds:datastoreItem xmlns:ds="http://schemas.openxmlformats.org/officeDocument/2006/customXml" ds:itemID="{B62E2C40-24FA-44CF-9737-F3D4AEBFA6B9}">
+<ds:datastoreItem xmlns:ds="http://schemas.openxmlformats.org/officeDocument/2006/customXml" ds:itemID="{37DA7BE9-A14A-4699-944C-26BAB5DD68E3}">
   <ds:schemaRefs>
     <ds:schemaRef ds:uri="http://schemas.openxmlformats.org/officeDocument/2006/bibliography"/>
   </ds:schemaRefs>

</xml_diff>